<commit_message>
25/1/2022 Nguyen updated all documents
</commit_message>
<xml_diff>
--- a/Document/A0100 – ANALYSIS REPORT/[TVP] A0100 -ANALYSIS REPORT-v1.2.docx
+++ b/Document/A0100 – ANALYSIS REPORT/[TVP] A0100 -ANALYSIS REPORT-v1.2.docx
@@ -2918,7 +2918,7 @@
           <w:r>
             <w:fldChar w:fldCharType="separate"/>
           </w:r>
-          <w:hyperlink w:anchor="_Toc92982812" w:history="1">
+          <w:hyperlink w:anchor="_Toc93997811" w:history="1">
             <w:r>
               <w:rPr>
                 <w:rStyle w:val="Hyperlink"/>
@@ -2964,7 +2964,7 @@
                 <w:noProof/>
                 <w:webHidden/>
               </w:rPr>
-              <w:instrText xml:space="preserve"> PAGEREF _Toc92982812 \h </w:instrText>
+              <w:instrText xml:space="preserve"> PAGEREF _Toc93997811 \h </w:instrText>
             </w:r>
             <w:r>
               <w:rPr>
@@ -3008,7 +3008,7 @@
               <w:lang w:val="en-US" w:eastAsia="zh-CN"/>
             </w:rPr>
           </w:pPr>
-          <w:hyperlink w:anchor="_Toc92982813" w:history="1">
+          <w:hyperlink w:anchor="_Toc93997812" w:history="1">
             <w:r>
               <w:rPr>
                 <w:rStyle w:val="Hyperlink"/>
@@ -3054,7 +3054,7 @@
                 <w:noProof/>
                 <w:webHidden/>
               </w:rPr>
-              <w:instrText xml:space="preserve"> PAGEREF _Toc92982813 \h </w:instrText>
+              <w:instrText xml:space="preserve"> PAGEREF _Toc93997812 \h </w:instrText>
             </w:r>
             <w:r>
               <w:rPr>
@@ -3098,7 +3098,7 @@
               <w:lang w:val="en-US" w:eastAsia="zh-CN"/>
             </w:rPr>
           </w:pPr>
-          <w:hyperlink w:anchor="_Toc92982814" w:history="1">
+          <w:hyperlink w:anchor="_Toc93997813" w:history="1">
             <w:r>
               <w:rPr>
                 <w:rStyle w:val="Hyperlink"/>
@@ -3144,7 +3144,7 @@
                 <w:noProof/>
                 <w:webHidden/>
               </w:rPr>
-              <w:instrText xml:space="preserve"> PAGEREF _Toc92982814 \h </w:instrText>
+              <w:instrText xml:space="preserve"> PAGEREF _Toc93997813 \h </w:instrText>
             </w:r>
             <w:r>
               <w:rPr>
@@ -3188,7 +3188,7 @@
               <w:lang w:val="en-US" w:eastAsia="zh-CN"/>
             </w:rPr>
           </w:pPr>
-          <w:hyperlink w:anchor="_Toc92982815" w:history="1">
+          <w:hyperlink w:anchor="_Toc93997814" w:history="1">
             <w:r>
               <w:rPr>
                 <w:rStyle w:val="Hyperlink"/>
@@ -3234,7 +3234,7 @@
                 <w:noProof/>
                 <w:webHidden/>
               </w:rPr>
-              <w:instrText xml:space="preserve"> PAGEREF _Toc92982815 \h </w:instrText>
+              <w:instrText xml:space="preserve"> PAGEREF _Toc93997814 \h </w:instrText>
             </w:r>
             <w:r>
               <w:rPr>
@@ -3278,7 +3278,7 @@
               <w:lang w:val="en-US" w:eastAsia="zh-CN"/>
             </w:rPr>
           </w:pPr>
-          <w:hyperlink w:anchor="_Toc92982816" w:history="1">
+          <w:hyperlink w:anchor="_Toc93997815" w:history="1">
             <w:r>
               <w:rPr>
                 <w:rStyle w:val="Hyperlink"/>
@@ -3324,7 +3324,7 @@
                 <w:noProof/>
                 <w:webHidden/>
               </w:rPr>
-              <w:instrText xml:space="preserve"> PAGEREF _Toc92982816 \h </w:instrText>
+              <w:instrText xml:space="preserve"> PAGEREF _Toc93997815 \h </w:instrText>
             </w:r>
             <w:r>
               <w:rPr>
@@ -3368,7 +3368,7 @@
               <w:lang w:val="en-US" w:eastAsia="zh-CN"/>
             </w:rPr>
           </w:pPr>
-          <w:hyperlink w:anchor="_Toc92982817" w:history="1">
+          <w:hyperlink w:anchor="_Toc93997816" w:history="1">
             <w:r>
               <w:rPr>
                 <w:rStyle w:val="Hyperlink"/>
@@ -3414,7 +3414,7 @@
                 <w:noProof/>
                 <w:webHidden/>
               </w:rPr>
-              <w:instrText xml:space="preserve"> PAGEREF _Toc92982817 \h </w:instrText>
+              <w:instrText xml:space="preserve"> PAGEREF _Toc93997816 \h </w:instrText>
             </w:r>
             <w:r>
               <w:rPr>
@@ -3458,7 +3458,7 @@
               <w:lang w:val="en-US" w:eastAsia="zh-CN"/>
             </w:rPr>
           </w:pPr>
-          <w:hyperlink w:anchor="_Toc92982818" w:history="1">
+          <w:hyperlink w:anchor="_Toc93997817" w:history="1">
             <w:r>
               <w:rPr>
                 <w:rStyle w:val="Hyperlink"/>
@@ -3504,7 +3504,7 @@
                 <w:noProof/>
                 <w:webHidden/>
               </w:rPr>
-              <w:instrText xml:space="preserve"> PAGEREF _Toc92982818 \h </w:instrText>
+              <w:instrText xml:space="preserve"> PAGEREF _Toc93997817 \h </w:instrText>
             </w:r>
             <w:r>
               <w:rPr>
@@ -3548,7 +3548,7 @@
               <w:lang w:val="en-US" w:eastAsia="zh-CN"/>
             </w:rPr>
           </w:pPr>
-          <w:hyperlink w:anchor="_Toc92982819" w:history="1">
+          <w:hyperlink w:anchor="_Toc93997818" w:history="1">
             <w:r>
               <w:rPr>
                 <w:rStyle w:val="Hyperlink"/>
@@ -3594,7 +3594,7 @@
                 <w:noProof/>
                 <w:webHidden/>
               </w:rPr>
-              <w:instrText xml:space="preserve"> PAGEREF _Toc92982819 \h </w:instrText>
+              <w:instrText xml:space="preserve"> PAGEREF _Toc93997818 \h </w:instrText>
             </w:r>
             <w:r>
               <w:rPr>
@@ -3638,7 +3638,7 @@
               <w:lang w:val="en-US" w:eastAsia="zh-CN"/>
             </w:rPr>
           </w:pPr>
-          <w:hyperlink w:anchor="_Toc92982820" w:history="1">
+          <w:hyperlink w:anchor="_Toc93997819" w:history="1">
             <w:r>
               <w:rPr>
                 <w:rStyle w:val="Hyperlink"/>
@@ -3684,7 +3684,7 @@
                 <w:noProof/>
                 <w:webHidden/>
               </w:rPr>
-              <w:instrText xml:space="preserve"> PAGEREF _Toc92982820 \h </w:instrText>
+              <w:instrText xml:space="preserve"> PAGEREF _Toc93997819 \h </w:instrText>
             </w:r>
             <w:r>
               <w:rPr>
@@ -3726,7 +3726,7 @@
               <w:lang w:val="en-US" w:eastAsia="zh-CN"/>
             </w:rPr>
           </w:pPr>
-          <w:hyperlink w:anchor="_Toc92982821" w:history="1">
+          <w:hyperlink w:anchor="_Toc93997820" w:history="1">
             <w:r>
               <w:rPr>
                 <w:rStyle w:val="Hyperlink"/>
@@ -3770,7 +3770,7 @@
                 <w:noProof/>
                 <w:webHidden/>
               </w:rPr>
-              <w:instrText xml:space="preserve"> PAGEREF _Toc92982821 \h </w:instrText>
+              <w:instrText xml:space="preserve"> PAGEREF _Toc93997820 \h </w:instrText>
             </w:r>
             <w:r>
               <w:rPr>
@@ -3812,7 +3812,7 @@
               <w:lang w:val="en-US" w:eastAsia="zh-CN"/>
             </w:rPr>
           </w:pPr>
-          <w:hyperlink w:anchor="_Toc92982822" w:history="1">
+          <w:hyperlink w:anchor="_Toc93997821" w:history="1">
             <w:r>
               <w:rPr>
                 <w:rStyle w:val="Hyperlink"/>
@@ -3856,7 +3856,7 @@
                 <w:noProof/>
                 <w:webHidden/>
               </w:rPr>
-              <w:instrText xml:space="preserve"> PAGEREF _Toc92982822 \h </w:instrText>
+              <w:instrText xml:space="preserve"> PAGEREF _Toc93997821 \h </w:instrText>
             </w:r>
             <w:r>
               <w:rPr>
@@ -3898,7 +3898,7 @@
               <w:lang w:val="en-US" w:eastAsia="zh-CN"/>
             </w:rPr>
           </w:pPr>
-          <w:hyperlink w:anchor="_Toc92982823" w:history="1">
+          <w:hyperlink w:anchor="_Toc93997822" w:history="1">
             <w:r>
               <w:rPr>
                 <w:rStyle w:val="Hyperlink"/>
@@ -3942,7 +3942,7 @@
                 <w:noProof/>
                 <w:webHidden/>
               </w:rPr>
-              <w:instrText xml:space="preserve"> PAGEREF _Toc92982823 \h </w:instrText>
+              <w:instrText xml:space="preserve"> PAGEREF _Toc93997822 \h </w:instrText>
             </w:r>
             <w:r>
               <w:rPr>
@@ -3984,7 +3984,7 @@
               <w:lang w:val="en-US" w:eastAsia="zh-CN"/>
             </w:rPr>
           </w:pPr>
-          <w:hyperlink w:anchor="_Toc92982824" w:history="1">
+          <w:hyperlink w:anchor="_Toc93997823" w:history="1">
             <w:r>
               <w:rPr>
                 <w:rStyle w:val="Hyperlink"/>
@@ -4028,7 +4028,7 @@
                 <w:noProof/>
                 <w:webHidden/>
               </w:rPr>
-              <w:instrText xml:space="preserve"> PAGEREF _Toc92982824 \h </w:instrText>
+              <w:instrText xml:space="preserve"> PAGEREF _Toc93997823 \h </w:instrText>
             </w:r>
             <w:r>
               <w:rPr>
@@ -4070,7 +4070,7 @@
               <w:lang w:val="en-US" w:eastAsia="zh-CN"/>
             </w:rPr>
           </w:pPr>
-          <w:hyperlink w:anchor="_Toc92982825" w:history="1">
+          <w:hyperlink w:anchor="_Toc93997824" w:history="1">
             <w:r>
               <w:rPr>
                 <w:rStyle w:val="Hyperlink"/>
@@ -4114,7 +4114,7 @@
                 <w:noProof/>
                 <w:webHidden/>
               </w:rPr>
-              <w:instrText xml:space="preserve"> PAGEREF _Toc92982825 \h </w:instrText>
+              <w:instrText xml:space="preserve"> PAGEREF _Toc93997824 \h </w:instrText>
             </w:r>
             <w:r>
               <w:rPr>
@@ -4156,7 +4156,7 @@
               <w:lang w:val="en-US" w:eastAsia="zh-CN"/>
             </w:rPr>
           </w:pPr>
-          <w:hyperlink w:anchor="_Toc92982826" w:history="1">
+          <w:hyperlink w:anchor="_Toc93997825" w:history="1">
             <w:r>
               <w:rPr>
                 <w:rStyle w:val="Hyperlink"/>
@@ -4200,7 +4200,7 @@
                 <w:noProof/>
                 <w:webHidden/>
               </w:rPr>
-              <w:instrText xml:space="preserve"> PAGEREF _Toc92982826 \h </w:instrText>
+              <w:instrText xml:space="preserve"> PAGEREF _Toc93997825 \h </w:instrText>
             </w:r>
             <w:r>
               <w:rPr>
@@ -4242,7 +4242,7 @@
               <w:lang w:val="en-US" w:eastAsia="zh-CN"/>
             </w:rPr>
           </w:pPr>
-          <w:hyperlink w:anchor="_Toc92982827" w:history="1">
+          <w:hyperlink w:anchor="_Toc93997826" w:history="1">
             <w:r>
               <w:rPr>
                 <w:rStyle w:val="Hyperlink"/>
@@ -4286,7 +4286,7 @@
                 <w:noProof/>
                 <w:webHidden/>
               </w:rPr>
-              <w:instrText xml:space="preserve"> PAGEREF _Toc92982827 \h </w:instrText>
+              <w:instrText xml:space="preserve"> PAGEREF _Toc93997826 \h </w:instrText>
             </w:r>
             <w:r>
               <w:rPr>
@@ -4328,7 +4328,7 @@
               <w:lang w:val="en-US" w:eastAsia="zh-CN"/>
             </w:rPr>
           </w:pPr>
-          <w:hyperlink w:anchor="_Toc92982828" w:history="1">
+          <w:hyperlink w:anchor="_Toc93997827" w:history="1">
             <w:r>
               <w:rPr>
                 <w:rStyle w:val="Hyperlink"/>
@@ -4372,7 +4372,7 @@
                 <w:noProof/>
                 <w:webHidden/>
               </w:rPr>
-              <w:instrText xml:space="preserve"> PAGEREF _Toc92982828 \h </w:instrText>
+              <w:instrText xml:space="preserve"> PAGEREF _Toc93997827 \h </w:instrText>
             </w:r>
             <w:r>
               <w:rPr>
@@ -4414,7 +4414,7 @@
               <w:lang w:val="en-US" w:eastAsia="zh-CN"/>
             </w:rPr>
           </w:pPr>
-          <w:hyperlink w:anchor="_Toc92982829" w:history="1">
+          <w:hyperlink w:anchor="_Toc93997828" w:history="1">
             <w:r>
               <w:rPr>
                 <w:rStyle w:val="Hyperlink"/>
@@ -4458,7 +4458,7 @@
                 <w:noProof/>
                 <w:webHidden/>
               </w:rPr>
-              <w:instrText xml:space="preserve"> PAGEREF _Toc92982829 \h </w:instrText>
+              <w:instrText xml:space="preserve"> PAGEREF _Toc93997828 \h </w:instrText>
             </w:r>
             <w:r>
               <w:rPr>
@@ -4500,7 +4500,7 @@
               <w:lang w:val="en-US" w:eastAsia="zh-CN"/>
             </w:rPr>
           </w:pPr>
-          <w:hyperlink w:anchor="_Toc92982830" w:history="1">
+          <w:hyperlink w:anchor="_Toc93997829" w:history="1">
             <w:r>
               <w:rPr>
                 <w:rStyle w:val="Hyperlink"/>
@@ -4544,7 +4544,7 @@
                 <w:noProof/>
                 <w:webHidden/>
               </w:rPr>
-              <w:instrText xml:space="preserve"> PAGEREF _Toc92982830 \h </w:instrText>
+              <w:instrText xml:space="preserve"> PAGEREF _Toc93997829 \h </w:instrText>
             </w:r>
             <w:r>
               <w:rPr>
@@ -4586,7 +4586,7 @@
               <w:lang w:val="en-US" w:eastAsia="zh-CN"/>
             </w:rPr>
           </w:pPr>
-          <w:hyperlink w:anchor="_Toc92982831" w:history="1">
+          <w:hyperlink w:anchor="_Toc93997830" w:history="1">
             <w:r>
               <w:rPr>
                 <w:rStyle w:val="Hyperlink"/>
@@ -4630,7 +4630,7 @@
                 <w:noProof/>
                 <w:webHidden/>
               </w:rPr>
-              <w:instrText xml:space="preserve"> PAGEREF _Toc92982831 \h </w:instrText>
+              <w:instrText xml:space="preserve"> PAGEREF _Toc93997830 \h </w:instrText>
             </w:r>
             <w:r>
               <w:rPr>
@@ -4672,7 +4672,7 @@
               <w:lang w:val="en-US" w:eastAsia="zh-CN"/>
             </w:rPr>
           </w:pPr>
-          <w:hyperlink w:anchor="_Toc92982832" w:history="1">
+          <w:hyperlink w:anchor="_Toc93997831" w:history="1">
             <w:r>
               <w:rPr>
                 <w:rStyle w:val="Hyperlink"/>
@@ -4716,7 +4716,7 @@
                 <w:noProof/>
                 <w:webHidden/>
               </w:rPr>
-              <w:instrText xml:space="preserve"> PAGEREF _Toc92982832 \h </w:instrText>
+              <w:instrText xml:space="preserve"> PAGEREF _Toc93997831 \h </w:instrText>
             </w:r>
             <w:r>
               <w:rPr>
@@ -4758,7 +4758,7 @@
               <w:lang w:val="en-US" w:eastAsia="zh-CN"/>
             </w:rPr>
           </w:pPr>
-          <w:hyperlink w:anchor="_Toc92982833" w:history="1">
+          <w:hyperlink w:anchor="_Toc93997832" w:history="1">
             <w:r>
               <w:rPr>
                 <w:rStyle w:val="Hyperlink"/>
@@ -4802,7 +4802,7 @@
                 <w:noProof/>
                 <w:webHidden/>
               </w:rPr>
-              <w:instrText xml:space="preserve"> PAGEREF _Toc92982833 \h </w:instrText>
+              <w:instrText xml:space="preserve"> PAGEREF _Toc93997832 \h </w:instrText>
             </w:r>
             <w:r>
               <w:rPr>
@@ -4844,7 +4844,7 @@
               <w:lang w:val="en-US" w:eastAsia="zh-CN"/>
             </w:rPr>
           </w:pPr>
-          <w:hyperlink w:anchor="_Toc92982834" w:history="1">
+          <w:hyperlink w:anchor="_Toc93997833" w:history="1">
             <w:r>
               <w:rPr>
                 <w:rStyle w:val="Hyperlink"/>
@@ -4888,7 +4888,7 @@
                 <w:noProof/>
                 <w:webHidden/>
               </w:rPr>
-              <w:instrText xml:space="preserve"> PAGEREF _Toc92982834 \h </w:instrText>
+              <w:instrText xml:space="preserve"> PAGEREF _Toc93997833 \h </w:instrText>
             </w:r>
             <w:r>
               <w:rPr>
@@ -4930,7 +4930,7 @@
               <w:lang w:val="en-US" w:eastAsia="zh-CN"/>
             </w:rPr>
           </w:pPr>
-          <w:hyperlink w:anchor="_Toc92982835" w:history="1">
+          <w:hyperlink w:anchor="_Toc93997834" w:history="1">
             <w:r>
               <w:rPr>
                 <w:rStyle w:val="Hyperlink"/>
@@ -4976,7 +4976,7 @@
                 <w:noProof/>
                 <w:webHidden/>
               </w:rPr>
-              <w:instrText xml:space="preserve"> PAGEREF _Toc92982835 \h </w:instrText>
+              <w:instrText xml:space="preserve"> PAGEREF _Toc93997834 \h </w:instrText>
             </w:r>
             <w:r>
               <w:rPr>
@@ -5018,7 +5018,7 @@
               <w:lang w:val="en-US" w:eastAsia="zh-CN"/>
             </w:rPr>
           </w:pPr>
-          <w:hyperlink w:anchor="_Toc92982836" w:history="1">
+          <w:hyperlink w:anchor="_Toc93997835" w:history="1">
             <w:r>
               <w:rPr>
                 <w:rStyle w:val="Hyperlink"/>
@@ -5044,7 +5044,7 @@
                 <w:noProof/>
                 <w:lang w:val="en-US" w:eastAsia="zh-CN"/>
               </w:rPr>
-              <w:t>Linear Regression</w:t>
+              <w:t>Polynomial Regression</w:t>
             </w:r>
             <w:r>
               <w:rPr>
@@ -5065,7 +5065,7 @@
                 <w:noProof/>
                 <w:webHidden/>
               </w:rPr>
-              <w:instrText xml:space="preserve"> PAGEREF _Toc92982836 \h </w:instrText>
+              <w:instrText xml:space="preserve"> PAGEREF _Toc93997835 \h </w:instrText>
             </w:r>
             <w:r>
               <w:rPr>
@@ -5107,7 +5107,7 @@
               <w:lang w:val="en-US" w:eastAsia="zh-CN"/>
             </w:rPr>
           </w:pPr>
-          <w:hyperlink w:anchor="_Toc92982837" w:history="1">
+          <w:hyperlink w:anchor="_Toc93997836" w:history="1">
             <w:r>
               <w:rPr>
                 <w:rStyle w:val="Hyperlink"/>
@@ -5153,7 +5153,7 @@
                 <w:noProof/>
                 <w:webHidden/>
               </w:rPr>
-              <w:instrText xml:space="preserve"> PAGEREF _Toc92982837 \h </w:instrText>
+              <w:instrText xml:space="preserve"> PAGEREF _Toc93997836 \h </w:instrText>
             </w:r>
             <w:r>
               <w:rPr>
@@ -5195,7 +5195,7 @@
               <w:lang w:val="en-US" w:eastAsia="zh-CN"/>
             </w:rPr>
           </w:pPr>
-          <w:hyperlink w:anchor="_Toc92982838" w:history="1">
+          <w:hyperlink w:anchor="_Toc93997837" w:history="1">
             <w:r>
               <w:rPr>
                 <w:rStyle w:val="Hyperlink"/>
@@ -5240,7 +5240,7 @@
                 <w:noProof/>
                 <w:webHidden/>
               </w:rPr>
-              <w:instrText xml:space="preserve"> PAGEREF _Toc92982838 \h </w:instrText>
+              <w:instrText xml:space="preserve"> PAGEREF _Toc93997837 \h </w:instrText>
             </w:r>
             <w:r>
               <w:rPr>
@@ -5282,7 +5282,7 @@
               <w:lang w:val="en-US" w:eastAsia="zh-CN"/>
             </w:rPr>
           </w:pPr>
-          <w:hyperlink w:anchor="_Toc92982839" w:history="1">
+          <w:hyperlink w:anchor="_Toc93997838" w:history="1">
             <w:r>
               <w:rPr>
                 <w:rStyle w:val="Hyperlink"/>
@@ -5328,7 +5328,7 @@
                 <w:noProof/>
                 <w:webHidden/>
               </w:rPr>
-              <w:instrText xml:space="preserve"> PAGEREF _Toc92982839 \h </w:instrText>
+              <w:instrText xml:space="preserve"> PAGEREF _Toc93997838 \h </w:instrText>
             </w:r>
             <w:r>
               <w:rPr>
@@ -5370,7 +5370,7 @@
               <w:lang w:val="en-US" w:eastAsia="zh-CN"/>
             </w:rPr>
           </w:pPr>
-          <w:hyperlink w:anchor="_Toc92982840" w:history="1">
+          <w:hyperlink w:anchor="_Toc93997839" w:history="1">
             <w:r>
               <w:rPr>
                 <w:rStyle w:val="Hyperlink"/>
@@ -5416,7 +5416,7 @@
                 <w:noProof/>
                 <w:webHidden/>
               </w:rPr>
-              <w:instrText xml:space="preserve"> PAGEREF _Toc92982840 \h </w:instrText>
+              <w:instrText xml:space="preserve"> PAGEREF _Toc93997839 \h </w:instrText>
             </w:r>
             <w:r>
               <w:rPr>
@@ -5436,7 +5436,7 @@
                 <w:noProof/>
                 <w:webHidden/>
               </w:rPr>
-              <w:t>5</w:t>
+              <w:t>4</w:t>
             </w:r>
             <w:r>
               <w:rPr>
@@ -5458,7 +5458,7 @@
               <w:lang w:val="en-US" w:eastAsia="zh-CN"/>
             </w:rPr>
           </w:pPr>
-          <w:hyperlink w:anchor="_Toc92982841" w:history="1">
+          <w:hyperlink w:anchor="_Toc93997840" w:history="1">
             <w:r>
               <w:rPr>
                 <w:rStyle w:val="Hyperlink"/>
@@ -5504,7 +5504,7 @@
                 <w:noProof/>
                 <w:webHidden/>
               </w:rPr>
-              <w:instrText xml:space="preserve"> PAGEREF _Toc92982841 \h </w:instrText>
+              <w:instrText xml:space="preserve"> PAGEREF _Toc93997840 \h </w:instrText>
             </w:r>
             <w:r>
               <w:rPr>
@@ -5524,7 +5524,7 @@
                 <w:noProof/>
                 <w:webHidden/>
               </w:rPr>
-              <w:t>6</w:t>
+              <w:t>5</w:t>
             </w:r>
             <w:r>
               <w:rPr>
@@ -5546,7 +5546,7 @@
               <w:lang w:val="en-US" w:eastAsia="zh-CN"/>
             </w:rPr>
           </w:pPr>
-          <w:hyperlink w:anchor="_Toc92982842" w:history="1">
+          <w:hyperlink w:anchor="_Toc93997841" w:history="1">
             <w:r>
               <w:rPr>
                 <w:rStyle w:val="Hyperlink"/>
@@ -5590,7 +5590,7 @@
                 <w:noProof/>
                 <w:webHidden/>
               </w:rPr>
-              <w:instrText xml:space="preserve"> PAGEREF _Toc92982842 \h </w:instrText>
+              <w:instrText xml:space="preserve"> PAGEREF _Toc93997841 \h </w:instrText>
             </w:r>
             <w:r>
               <w:rPr>
@@ -5634,7 +5634,7 @@
               <w:lang w:val="en-US" w:eastAsia="zh-CN"/>
             </w:rPr>
           </w:pPr>
-          <w:hyperlink w:anchor="_Toc92982843" w:history="1">
+          <w:hyperlink w:anchor="_Toc93997842" w:history="1">
             <w:r>
               <w:rPr>
                 <w:rStyle w:val="Hyperlink"/>
@@ -5680,7 +5680,7 @@
                 <w:noProof/>
                 <w:webHidden/>
               </w:rPr>
-              <w:instrText xml:space="preserve"> PAGEREF _Toc92982843 \h </w:instrText>
+              <w:instrText xml:space="preserve"> PAGEREF _Toc93997842 \h </w:instrText>
             </w:r>
             <w:r>
               <w:rPr>
@@ -5743,7 +5743,7 @@
         <w:pStyle w:val="Heading1"/>
         <w:ind w:left="720" w:hanging="720"/>
       </w:pPr>
-      <w:bookmarkStart w:id="3" w:name="_Toc92982812"/>
+      <w:bookmarkStart w:id="3" w:name="_Toc93997811"/>
       <w:r>
         <w:lastRenderedPageBreak/>
         <w:t>Introduction</w:t>
@@ -5762,7 +5762,7 @@
         </w:tabs>
         <w:ind w:left="720" w:hanging="720"/>
       </w:pPr>
-      <w:bookmarkStart w:id="4" w:name="_Toc92982813"/>
+      <w:bookmarkStart w:id="4" w:name="_Toc93997812"/>
       <w:r>
         <w:t>Purpose</w:t>
       </w:r>
@@ -5910,7 +5910,7 @@
         </w:tabs>
         <w:ind w:left="720" w:hanging="720"/>
       </w:pPr>
-      <w:bookmarkStart w:id="5" w:name="_Toc92982814"/>
+      <w:bookmarkStart w:id="5" w:name="_Toc93997813"/>
       <w:r>
         <w:lastRenderedPageBreak/>
         <w:t>Glossary</w:t>
@@ -7186,7 +7186,7 @@
       <w:pPr>
         <w:pStyle w:val="Heading1"/>
       </w:pPr>
-      <w:bookmarkStart w:id="6" w:name="_Toc92982815"/>
+      <w:bookmarkStart w:id="6" w:name="_Toc93997814"/>
       <w:r>
         <w:lastRenderedPageBreak/>
         <w:t>Context</w:t>
@@ -7218,7 +7218,7 @@
           <w:tab w:val="left" w:pos="720"/>
         </w:tabs>
       </w:pPr>
-      <w:bookmarkStart w:id="7" w:name="_Toc92982816"/>
+      <w:bookmarkStart w:id="7" w:name="_Toc93997815"/>
       <w:r>
         <w:t>Business opportunities</w:t>
       </w:r>
@@ -7277,7 +7277,7 @@
           <w:tab w:val="left" w:pos="720"/>
         </w:tabs>
       </w:pPr>
-      <w:bookmarkStart w:id="8" w:name="_Toc92982817"/>
+      <w:bookmarkStart w:id="8" w:name="_Toc93997816"/>
       <w:r>
         <w:t>Vision</w:t>
       </w:r>
@@ -7306,7 +7306,7 @@
           <w:tab w:val="left" w:pos="720"/>
         </w:tabs>
       </w:pPr>
-      <w:bookmarkStart w:id="9" w:name="_Toc92982818"/>
+      <w:bookmarkStart w:id="9" w:name="_Toc93997817"/>
       <w:r>
         <w:t>Benefit analysis</w:t>
       </w:r>
@@ -7345,7 +7345,7 @@
           <w:tab w:val="left" w:pos="720"/>
         </w:tabs>
       </w:pPr>
-      <w:bookmarkStart w:id="10" w:name="_Toc92982819"/>
+      <w:bookmarkStart w:id="10" w:name="_Toc93997818"/>
       <w:r>
         <w:lastRenderedPageBreak/>
         <w:t>Requirements</w:t>
@@ -8713,7 +8713,7 @@
           <w:tab w:val="left" w:pos="720"/>
         </w:tabs>
       </w:pPr>
-      <w:bookmarkStart w:id="11" w:name="_Toc92982820"/>
+      <w:bookmarkStart w:id="11" w:name="_Toc93997819"/>
       <w:r>
         <w:lastRenderedPageBreak/>
         <w:t>Functional epics solution</w:t>
@@ -8739,7 +8739,7 @@
           <w:tab w:val="left" w:pos="720"/>
         </w:tabs>
       </w:pPr>
-      <w:bookmarkStart w:id="12" w:name="_Toc92982821"/>
+      <w:bookmarkStart w:id="12" w:name="_Toc93997820"/>
       <w:r>
         <w:t>Login</w:t>
       </w:r>
@@ -8848,7 +8848,7 @@
           <w:tab w:val="left" w:pos="720"/>
         </w:tabs>
       </w:pPr>
-      <w:bookmarkStart w:id="13" w:name="_Toc92982822"/>
+      <w:bookmarkStart w:id="13" w:name="_Toc93997821"/>
       <w:r>
         <w:lastRenderedPageBreak/>
         <w:t>View Home Page</w:t>
@@ -9004,7 +9004,7 @@
           <w:tab w:val="left" w:pos="720"/>
         </w:tabs>
       </w:pPr>
-      <w:bookmarkStart w:id="14" w:name="_Toc92982823"/>
+      <w:bookmarkStart w:id="14" w:name="_Toc93997822"/>
       <w:r>
         <w:t>Search Index</w:t>
       </w:r>
@@ -9098,7 +9098,7 @@
           <w:tab w:val="left" w:pos="720"/>
         </w:tabs>
       </w:pPr>
-      <w:bookmarkStart w:id="15" w:name="_Toc92982824"/>
+      <w:bookmarkStart w:id="15" w:name="_Toc93997823"/>
       <w:r>
         <w:t>Favourite Lists</w:t>
       </w:r>
@@ -9298,7 +9298,7 @@
           <w:tab w:val="left" w:pos="720"/>
         </w:tabs>
       </w:pPr>
-      <w:bookmarkStart w:id="17" w:name="_Toc92982825"/>
+      <w:bookmarkStart w:id="17" w:name="_Toc93997824"/>
       <w:r>
         <w:lastRenderedPageBreak/>
         <w:t>View Specific Stock</w:t>
@@ -9822,7 +9822,7 @@
           <w:tab w:val="left" w:pos="720"/>
         </w:tabs>
       </w:pPr>
-      <w:bookmarkStart w:id="19" w:name="_Toc92982826"/>
+      <w:bookmarkStart w:id="19" w:name="_Toc93997825"/>
       <w:r>
         <w:t>Compare stocks</w:t>
       </w:r>
@@ -10123,7 +10123,7 @@
           <w:tab w:val="left" w:pos="720"/>
         </w:tabs>
       </w:pPr>
-      <w:bookmarkStart w:id="20" w:name="_Toc92982827"/>
+      <w:bookmarkStart w:id="20" w:name="_Toc93997826"/>
       <w:r>
         <w:lastRenderedPageBreak/>
         <w:t>View Stock Price</w:t>
@@ -10227,7 +10227,7 @@
           <w:tab w:val="left" w:pos="720"/>
         </w:tabs>
       </w:pPr>
-      <w:bookmarkStart w:id="21" w:name="_Toc92982828"/>
+      <w:bookmarkStart w:id="21" w:name="_Toc93997827"/>
       <w:r>
         <w:t>Reminder List</w:t>
       </w:r>
@@ -10605,7 +10605,7 @@
         <w:lastRenderedPageBreak/>
         <w:t xml:space="preserve"> </w:t>
       </w:r>
-      <w:bookmarkStart w:id="22" w:name="_Toc92982829"/>
+      <w:bookmarkStart w:id="22" w:name="_Toc93997828"/>
       <w:r>
         <w:t>User Profile</w:t>
       </w:r>
@@ -10707,7 +10707,7 @@
           <w:sz w:val="32"/>
         </w:rPr>
       </w:pPr>
-      <w:bookmarkStart w:id="23" w:name="_Toc92982830"/>
+      <w:bookmarkStart w:id="23" w:name="_Toc93997829"/>
       <w:r>
         <w:rPr>
           <w:sz w:val="32"/>
@@ -10786,7 +10786,7 @@
         </w:rPr>
       </w:pPr>
       <w:bookmarkStart w:id="24" w:name="_heading=h.9ys0qvav4y87" w:colFirst="0" w:colLast="0"/>
-      <w:bookmarkStart w:id="25" w:name="_Toc92982831"/>
+      <w:bookmarkStart w:id="25" w:name="_Toc93997830"/>
       <w:bookmarkEnd w:id="24"/>
       <w:r>
         <w:rPr>
@@ -10896,7 +10896,7 @@
         </w:rPr>
       </w:pPr>
       <w:bookmarkStart w:id="26" w:name="_heading=h.ly2ruy238dru" w:colFirst="0" w:colLast="0"/>
-      <w:bookmarkStart w:id="27" w:name="_Toc92982832"/>
+      <w:bookmarkStart w:id="27" w:name="_Toc93997831"/>
       <w:bookmarkEnd w:id="26"/>
       <w:r>
         <w:rPr>
@@ -10999,7 +10999,7 @@
           <w:sz w:val="32"/>
         </w:rPr>
       </w:pPr>
-      <w:bookmarkStart w:id="28" w:name="_Toc92982833"/>
+      <w:bookmarkStart w:id="28" w:name="_Toc93997832"/>
       <w:r>
         <w:rPr>
           <w:sz w:val="32"/>
@@ -11130,7 +11130,7 @@
           <w:sz w:val="32"/>
         </w:rPr>
       </w:pPr>
-      <w:bookmarkStart w:id="29" w:name="_Toc92982834"/>
+      <w:bookmarkStart w:id="29" w:name="_Toc93997833"/>
       <w:r>
         <w:rPr>
           <w:sz w:val="32"/>
@@ -11424,14 +11424,32 @@
           <w:color w:val="000000"/>
           <w:szCs w:val="20"/>
         </w:rPr>
-        <w:t>Linear Regression</w:t>
+        <w:t>Polynomial Regression</w:t>
       </w:r>
       <w:r>
         <w:rPr>
           <w:color w:val="000000"/>
           <w:szCs w:val="20"/>
         </w:rPr>
-        <w:t xml:space="preserve">: Linear regression uses the relationship between the data-points to draw a straight line through all of them. This line can be used to predict future values. Regression analysis is a statistical methodology that allows us to determine the strength and relationship of two variables. Regression is not limited to two variables; we could have 2 or more variables showing a relationship. The results from the regression help in predicting an unknown value depending on the relationship with the predicting variables. When there is a single input variable, the regression is referred to as Simple Linear Regression. We use the single variable (independent) to model a linear relationship with the target variable (dependent). We do this by fitting a model to describe the relationship </w:t>
+        <w:t xml:space="preserve">: Polynomial Regression is a regression algorithm that models the relationship between a dependent(y) and independent variable(x) as nth degree polynomial. So for such cases, where data points are arranged in a non-linear fashion, we need the Polynomial Regression </w:t>
+      </w:r>
+      <w:proofErr w:type="spellStart"/>
+      <w:proofErr w:type="gramStart"/>
+      <w:r>
+        <w:rPr>
+          <w:color w:val="000000"/>
+          <w:szCs w:val="20"/>
+        </w:rPr>
+        <w:t>model.In</w:t>
+      </w:r>
+      <w:proofErr w:type="spellEnd"/>
+      <w:proofErr w:type="gramEnd"/>
+      <w:r>
+        <w:rPr>
+          <w:color w:val="000000"/>
+          <w:szCs w:val="20"/>
+        </w:rPr>
+        <w:t xml:space="preserve"> Polynomial regression, the original features are converted into Polynomial features of required degree (2,3,..,n) and then modelled using a linear model </w:t>
       </w:r>
       <w:sdt>
         <w:sdtPr>
@@ -11439,7 +11457,7 @@
             <w:color w:val="000000"/>
             <w:szCs w:val="20"/>
           </w:rPr>
-          <w:id w:val="1927452097"/>
+          <w:id w:val="1293326282"/>
           <w:citation/>
         </w:sdtPr>
         <w:sdtEndPr/>
@@ -11457,7 +11475,7 @@
               <w:szCs w:val="20"/>
               <w:lang w:val="en-US"/>
             </w:rPr>
-            <w:instrText xml:space="preserve"> CITATION Jas20 \l 1033 </w:instrText>
+            <w:instrText xml:space="preserve"> CITATION MLP \l 1033 </w:instrText>
           </w:r>
           <w:r>
             <w:rPr>
@@ -11473,7 +11491,7 @@
               <w:szCs w:val="20"/>
               <w:lang w:val="en-US"/>
             </w:rPr>
-            <w:t>(Wong, 2020)</w:t>
+            <w:t>(ML Polynomial Regression)</w:t>
           </w:r>
           <w:r>
             <w:rPr>
@@ -11503,7 +11521,7 @@
           <w:lang w:val="en-US" w:eastAsia="zh-CN"/>
         </w:rPr>
       </w:pPr>
-      <w:bookmarkStart w:id="30" w:name="_Toc92982835"/>
+      <w:bookmarkStart w:id="30" w:name="_Toc93997834"/>
       <w:r>
         <w:rPr>
           <w:lang w:val="en-US" w:eastAsia="zh-CN"/>
@@ -11545,13 +11563,19 @@
           <w:lang w:val="en-US" w:eastAsia="zh-CN"/>
         </w:rPr>
       </w:pPr>
-      <w:bookmarkStart w:id="31" w:name="_Toc92982836"/>
+      <w:bookmarkStart w:id="31" w:name="_Toc93997835"/>
       <w:r>
         <w:rPr>
           <w:lang w:val="en-US" w:eastAsia="zh-CN"/>
         </w:rPr>
         <w:lastRenderedPageBreak/>
-        <w:t>Linear Regression</w:t>
+        <w:t>Polynomial</w:t>
+      </w:r>
+      <w:r>
+        <w:rPr>
+          <w:lang w:val="en-US" w:eastAsia="zh-CN"/>
+        </w:rPr>
+        <w:t xml:space="preserve"> Regression</w:t>
       </w:r>
       <w:bookmarkEnd w:id="31"/>
     </w:p>
@@ -11569,10 +11593,10 @@
           <w:bdr w:val="none" w:sz="0" w:space="0" w:color="auto" w:frame="1"/>
         </w:rPr>
         <w:drawing>
-          <wp:inline distT="0" distB="0" distL="0" distR="0" wp14:anchorId="48CEA9A4" wp14:editId="3B4EE4ED">
-            <wp:extent cx="3545457" cy="2014195"/>
-            <wp:effectExtent l="0" t="0" r="0" b="0"/>
-            <wp:docPr id="56" name="Picture 56" descr="A picture containing night, light&#10;&#10;Description automatically generated"/>
+          <wp:inline distT="0" distB="0" distL="0" distR="0" wp14:anchorId="67BF95B0" wp14:editId="0A510F49">
+            <wp:extent cx="3344661" cy="2999908"/>
+            <wp:effectExtent l="0" t="0" r="8255" b="0"/>
+            <wp:docPr id="3" name="Picture 3" descr="Chart, scatter chart&#10;&#10;Description automatically generated"/>
             <wp:cNvGraphicFramePr>
               <a:graphicFrameLocks xmlns:a="http://schemas.openxmlformats.org/drawingml/2006/main" noChangeAspect="1"/>
             </wp:cNvGraphicFramePr>
@@ -11580,13 +11604,13 @@
               <a:graphicData uri="http://schemas.openxmlformats.org/drawingml/2006/picture">
                 <pic:pic xmlns:pic="http://schemas.openxmlformats.org/drawingml/2006/picture">
                   <pic:nvPicPr>
-                    <pic:cNvPr id="56" name="Picture 56" descr="A picture containing night, light&#10;&#10;Description automatically generated"/>
+                    <pic:cNvPr id="3" name="Picture 3" descr="Chart, scatter chart&#10;&#10;Description automatically generated"/>
                     <pic:cNvPicPr>
                       <a:picLocks noChangeAspect="1" noChangeArrowheads="1"/>
                     </pic:cNvPicPr>
                   </pic:nvPicPr>
                   <pic:blipFill>
-                    <a:blip r:embed="rId31">
+                    <a:blip r:embed="rId31" cstate="print">
                       <a:extLst>
                         <a:ext uri="{28A0092B-C50C-407E-A947-70E740481C1C}">
                           <a14:useLocalDpi xmlns:a14="http://schemas.microsoft.com/office/drawing/2010/main" val="0"/>
@@ -11601,7 +11625,7 @@
                   <pic:spPr bwMode="auto">
                     <a:xfrm>
                       <a:off x="0" y="0"/>
-                      <a:ext cx="3562730" cy="2024008"/>
+                      <a:ext cx="3347200" cy="3002185"/>
                     </a:xfrm>
                     <a:prstGeom prst="rect">
                       <a:avLst/>
@@ -11637,15 +11661,34 @@
         </w:r>
       </w:fldSimple>
       <w:r>
-        <w:t xml:space="preserve">: Linear Regression. (Source: </w:t>
+        <w:t xml:space="preserve">: </w:t>
+      </w:r>
+      <w:r>
+        <w:t>Polynomial</w:t>
+      </w:r>
+      <w:r>
+        <w:t xml:space="preserve"> Regression. (</w:t>
+      </w:r>
+      <w:r>
+        <w:rPr>
+          <w:i w:val="0"/>
+          <w:iCs w:val="0"/>
+          <w:color w:val="0F2147"/>
+        </w:rPr>
+        <w:t xml:space="preserve">Source: </w:t>
       </w:r>
       <w:hyperlink r:id="rId32" w:history="1">
+        <w:proofErr w:type="spellStart"/>
         <w:r>
           <w:rPr>
             <w:rStyle w:val="Hyperlink"/>
+            <w:color w:val="1155CC"/>
+            <w:sz w:val="20"/>
+            <w:szCs w:val="20"/>
           </w:rPr>
-          <w:t>Data science blog</w:t>
+          <w:t>GeeksforGeeks</w:t>
         </w:r>
+        <w:proofErr w:type="spellEnd"/>
       </w:hyperlink>
       <w:r>
         <w:t>)</w:t>
@@ -11662,75 +11705,48 @@
       </w:pPr>
       <w:r>
         <w:rPr>
-          <w:lang w:val="en-US" w:eastAsia="zh-CN"/>
+          <w:color w:val="000000"/>
+          <w:szCs w:val="20"/>
         </w:rPr>
-        <w:t>Linear Regression is the process of finding a line that best fits the actual data points on the plot, so that we can use it to predict output values for inputs that are not present in the data set we have, with the belief that those outputs would fall on the line. Performance (and error rates) depends on various factors including how clean and consistent the data is. There are different ways of improving the performance (i.e., generalizability) of the model</w:t>
-      </w:r>
+        <w:t>Polynomial Regression is a form of linear regression in which the relationship between the independent variable x and dependent variable y is modelled as an nth degree polynomial. Polynomial regression fits a nonlinear relationship between the value of x and the corresponding conditional mean of y, denoted E(</w:t>
+      </w:r>
+      <w:proofErr w:type="spellStart"/>
       <w:r>
         <w:rPr>
-          <w:lang w:val="en-US" w:eastAsia="zh-CN"/>
+          <w:color w:val="000000"/>
+          <w:szCs w:val="20"/>
         </w:rPr>
-        <w:t xml:space="preserve"> </w:t>
-      </w:r>
-      <w:sdt>
-        <w:sdtPr>
-          <w:rPr>
-            <w:lang w:val="en-US" w:eastAsia="zh-CN"/>
-          </w:rPr>
-          <w:id w:val="603846123"/>
-          <w:citation/>
-        </w:sdtPr>
-        <w:sdtEndPr/>
-        <w:sdtContent>
-          <w:r>
-            <w:rPr>
-              <w:lang w:val="en-US" w:eastAsia="zh-CN"/>
-            </w:rPr>
-            <w:fldChar w:fldCharType="begin"/>
-          </w:r>
-          <w:r>
-            <w:rPr>
-              <w:lang w:val="en-US" w:eastAsia="zh-CN"/>
-            </w:rPr>
-            <w:instrText xml:space="preserve"> CITATION Ana19 \l 1033 </w:instrText>
-          </w:r>
-          <w:r>
-            <w:rPr>
-              <w:lang w:val="en-US" w:eastAsia="zh-CN"/>
-            </w:rPr>
-            <w:fldChar w:fldCharType="separate"/>
-          </w:r>
-          <w:r>
-            <w:rPr>
-              <w:noProof/>
-              <w:lang w:val="en-US" w:eastAsia="zh-CN"/>
-            </w:rPr>
-            <w:t>(AI-Masri, 2019)</w:t>
-          </w:r>
-          <w:r>
-            <w:rPr>
-              <w:lang w:val="en-US" w:eastAsia="zh-CN"/>
-            </w:rPr>
-            <w:fldChar w:fldCharType="end"/>
-          </w:r>
-        </w:sdtContent>
-      </w:sdt>
+        <w:t>y|x</w:t>
+      </w:r>
+      <w:proofErr w:type="spellEnd"/>
       <w:r>
         <w:rPr>
-          <w:lang w:val="en-US" w:eastAsia="zh-CN"/>
+          <w:color w:val="000000"/>
+          <w:szCs w:val="20"/>
         </w:rPr>
-        <w:t>. </w:t>
-      </w:r>
+        <w:t xml:space="preserve">). </w:t>
+      </w:r>
+      <w:proofErr w:type="gramStart"/>
       <w:r>
         <w:rPr>
-          <w:lang w:val="en-US" w:eastAsia="zh-CN"/>
+          <w:color w:val="000000"/>
+          <w:szCs w:val="20"/>
         </w:rPr>
-        <w:t>Read more at this article</w:t>
+        <w:t>Basically</w:t>
+      </w:r>
+      <w:proofErr w:type="gramEnd"/>
+      <w:r>
+        <w:rPr>
+          <w:color w:val="000000"/>
+          <w:szCs w:val="20"/>
+        </w:rPr>
+        <w:t xml:space="preserve"> it adds the quadratic or polynomial terms to the regression. Generally, this kind of regression is used for one resultant variable and one predictor. Read more at this article</w:t>
       </w:r>
       <w:r>
         <w:rPr>
           <w:rStyle w:val="FootnoteReference"/>
-          <w:lang w:val="en-US" w:eastAsia="zh-CN"/>
+          <w:color w:val="000000"/>
+          <w:szCs w:val="20"/>
         </w:rPr>
         <w:footnoteReference w:id="1"/>
       </w:r>
@@ -11752,7 +11768,7 @@
           <w:lang w:val="en-US"/>
         </w:rPr>
       </w:pPr>
-      <w:bookmarkStart w:id="32" w:name="_Toc92982837"/>
+      <w:bookmarkStart w:id="32" w:name="_Toc93997836"/>
       <w:r>
         <w:t>Support Vector Machine (SVM)</w:t>
       </w:r>
@@ -12095,6 +12111,7 @@
         <w:rPr>
           <w:lang w:val="en-US" w:eastAsia="zh-CN"/>
         </w:rPr>
+        <w:lastRenderedPageBreak/>
         <w:t>The mathematical function used for the transformation is known as the kernel function. There are various types of kernel functions for SVM: Linear, Polynomial, Radial basis function (RBF), and Sigmoid. A linear kernel function is recommended when linear separation of the data is straightforward. In other cases, one of the other functions should be used. You will need to experiment with the different functions to obtain the best model in each case, as</w:t>
       </w:r>
       <w:r>
@@ -12107,7 +12124,6 @@
         <w:rPr>
           <w:lang w:val="en-US" w:eastAsia="zh-CN"/>
         </w:rPr>
-        <w:lastRenderedPageBreak/>
         <w:t>they each use different algorithms and parameters. For more information on this algorithm, this page</w:t>
       </w:r>
       <w:r>
@@ -12203,7 +12219,7 @@
       <w:pPr>
         <w:pStyle w:val="Heading4"/>
       </w:pPr>
-      <w:bookmarkStart w:id="33" w:name="_Toc92982838"/>
+      <w:bookmarkStart w:id="33" w:name="_Toc93997837"/>
       <w:r>
         <w:t>Long Short-term Memory (LSTM)</w:t>
       </w:r>
@@ -12353,7 +12369,7 @@
           <w:lang w:val="en-US" w:eastAsia="zh-CN"/>
         </w:rPr>
       </w:pPr>
-      <w:bookmarkStart w:id="34" w:name="_Toc92982839"/>
+      <w:bookmarkStart w:id="34" w:name="_Toc93997838"/>
       <w:r>
         <w:rPr>
           <w:lang w:val="en-US" w:eastAsia="zh-CN"/>
@@ -12866,7 +12882,7 @@
         <w:tblLook w:val="04A0" w:firstRow="1" w:lastRow="0" w:firstColumn="1" w:lastColumn="0" w:noHBand="0" w:noVBand="1"/>
       </w:tblPr>
       <w:tblGrid>
-        <w:gridCol w:w="1661"/>
+        <w:gridCol w:w="2081"/>
         <w:gridCol w:w="1168"/>
         <w:gridCol w:w="1314"/>
         <w:gridCol w:w="1213"/>
@@ -13598,14 +13614,12 @@
             </w:pPr>
             <w:r>
               <w:rPr>
-                <w:rFonts w:eastAsia="Times New Roman"/>
                 <w:b/>
                 <w:bCs/>
                 <w:color w:val="000000"/>
                 <w:szCs w:val="20"/>
-                <w:lang w:val="en-US" w:eastAsia="zh-CN"/>
-              </w:rPr>
-              <w:t>Linear Regression</w:t>
+              </w:rPr>
+              <w:t>Polynomial Regression</w:t>
             </w:r>
           </w:p>
         </w:tc>
@@ -13637,12 +13651,10 @@
             </w:pPr>
             <w:r>
               <w:rPr>
-                <w:rFonts w:eastAsia="Times New Roman"/>
                 <w:color w:val="000000"/>
                 <w:szCs w:val="20"/>
-                <w:lang w:val="en-US" w:eastAsia="zh-CN"/>
-              </w:rPr>
-              <w:t>1.96</w:t>
+              </w:rPr>
+              <w:t>6.56</w:t>
             </w:r>
           </w:p>
         </w:tc>
@@ -13674,12 +13686,10 @@
             </w:pPr>
             <w:r>
               <w:rPr>
-                <w:rFonts w:eastAsia="Times New Roman"/>
                 <w:color w:val="000000"/>
                 <w:szCs w:val="20"/>
-                <w:lang w:val="en-US" w:eastAsia="zh-CN"/>
-              </w:rPr>
-              <w:t>2.35</w:t>
+              </w:rPr>
+              <w:t>7.73</w:t>
             </w:r>
           </w:p>
         </w:tc>
@@ -13711,12 +13721,10 @@
             </w:pPr>
             <w:r>
               <w:rPr>
-                <w:rFonts w:eastAsia="Times New Roman"/>
                 <w:color w:val="000000"/>
                 <w:szCs w:val="20"/>
-                <w:lang w:val="en-US" w:eastAsia="zh-CN"/>
-              </w:rPr>
-              <w:t>10.64</w:t>
+              </w:rPr>
+              <w:t>6.71</w:t>
             </w:r>
           </w:p>
         </w:tc>
@@ -13748,12 +13756,10 @@
             </w:pPr>
             <w:r>
               <w:rPr>
-                <w:rFonts w:eastAsia="Times New Roman"/>
                 <w:color w:val="000000"/>
                 <w:szCs w:val="20"/>
-                <w:lang w:val="en-US" w:eastAsia="zh-CN"/>
-              </w:rPr>
-              <w:t>10.40</w:t>
+              </w:rPr>
+              <w:t>7.12</w:t>
             </w:r>
           </w:p>
         </w:tc>
@@ -13826,7 +13832,7 @@
           <w:lang w:val="en-US" w:eastAsia="zh-CN"/>
         </w:rPr>
       </w:pPr>
-      <w:bookmarkStart w:id="35" w:name="_Toc92982840"/>
+      <w:bookmarkStart w:id="35" w:name="_Toc93997839"/>
       <w:r>
         <w:rPr>
           <w:lang w:val="en-US" w:eastAsia="zh-CN"/>
@@ -14032,7 +14038,18 @@
                 <w:szCs w:val="20"/>
                 <w:lang w:val="en-US" w:eastAsia="zh-CN"/>
               </w:rPr>
-              <w:t>Linear Regression</w:t>
+              <w:t>Polynomial Re</w:t>
+            </w:r>
+            <w:r>
+              <w:rPr>
+                <w:rFonts w:eastAsia="Times New Roman"/>
+                <w:b/>
+                <w:bCs/>
+                <w:color w:val="FFFFFF" w:themeColor="background2"/>
+                <w:szCs w:val="20"/>
+                <w:lang w:val="en-US" w:eastAsia="zh-CN"/>
+              </w:rPr>
+              <w:t>gression</w:t>
             </w:r>
           </w:p>
         </w:tc>
@@ -16502,7 +16519,7 @@
           <w:lang w:val="en-US" w:eastAsia="zh-CN"/>
         </w:rPr>
       </w:pPr>
-      <w:bookmarkStart w:id="36" w:name="_Toc92982841"/>
+      <w:bookmarkStart w:id="36" w:name="_Toc93997840"/>
       <w:r>
         <w:rPr>
           <w:lang w:val="en-US" w:eastAsia="zh-CN"/>
@@ -16524,7 +16541,21 @@
           <w:color w:val="000000"/>
           <w:szCs w:val="20"/>
         </w:rPr>
-        <w:t xml:space="preserve">After evaluating LSTM, Linear Regression and SVM, it is </w:t>
+        <w:t xml:space="preserve">After evaluating LSTM, </w:t>
+      </w:r>
+      <w:r>
+        <w:rPr>
+          <w:color w:val="000000"/>
+          <w:szCs w:val="20"/>
+        </w:rPr>
+        <w:t>Polynomial</w:t>
+      </w:r>
+      <w:r>
+        <w:rPr>
+          <w:color w:val="000000"/>
+          <w:szCs w:val="20"/>
+        </w:rPr>
+        <w:t xml:space="preserve"> Regression and SVM, it is </w:t>
       </w:r>
       <w:r>
         <w:rPr>
@@ -16545,7 +16576,21 @@
           <w:color w:val="000000"/>
           <w:szCs w:val="20"/>
         </w:rPr>
-        <w:t>For linear Regression, it can be prone to regime shift in the financial industry</w:t>
+        <w:t xml:space="preserve">For </w:t>
+      </w:r>
+      <w:r>
+        <w:rPr>
+          <w:color w:val="000000"/>
+          <w:szCs w:val="20"/>
+        </w:rPr>
+        <w:t>polynomial</w:t>
+      </w:r>
+      <w:r>
+        <w:rPr>
+          <w:color w:val="000000"/>
+          <w:szCs w:val="20"/>
+        </w:rPr>
+        <w:t xml:space="preserve"> Regression, it can be prone to regime shift in the financial industry</w:t>
       </w:r>
       <w:r>
         <w:rPr>
@@ -16700,7 +16745,6 @@
           <w:sz w:val="32"/>
         </w:rPr>
       </w:pPr>
-      <w:bookmarkStart w:id="37" w:name="_Toc92982842"/>
       <w:r>
         <w:rPr>
           <w:sz w:val="32"/>
@@ -16722,6 +16766,7 @@
           <w:sz w:val="32"/>
         </w:rPr>
       </w:pPr>
+      <w:bookmarkStart w:id="37" w:name="_Toc93997841"/>
       <w:r>
         <w:rPr>
           <w:sz w:val="32"/>
@@ -16935,7 +16980,7 @@
         <w:br w:type="page"/>
       </w:r>
     </w:p>
-    <w:bookmarkStart w:id="38" w:name="_Toc92982843" w:displacedByCustomXml="next"/>
+    <w:bookmarkStart w:id="38" w:name="_Toc93997842" w:displacedByCustomXml="next"/>
     <w:sdt>
       <w:sdtPr>
         <w:rPr>
@@ -16970,7 +17015,6 @@
             <w:p>
               <w:pPr>
                 <w:pStyle w:val="Bibliography"/>
-                <w:ind w:left="720" w:hanging="720"/>
                 <w:rPr>
                   <w:noProof/>
                   <w:sz w:val="24"/>
@@ -16985,26 +17029,6 @@
               </w:r>
               <w:r>
                 <w:fldChar w:fldCharType="separate"/>
-              </w:r>
-              <w:r>
-                <w:rPr>
-                  <w:noProof/>
-                </w:rPr>
-                <w:t xml:space="preserve">AI-Masri, A. (2019, Mar 19). </w:t>
-              </w:r>
-              <w:r>
-                <w:rPr>
-                  <w:i/>
-                  <w:iCs/>
-                  <w:noProof/>
-                </w:rPr>
-                <w:t>How Does Linear Regression Actually Work?</w:t>
-              </w:r>
-              <w:r>
-                <w:rPr>
-                  <w:noProof/>
-                </w:rPr>
-                <w:t xml:space="preserve"> Retrieved from Towards Data Science: https://towardsdatascience.com/how-does-linear-regression-actually-work-3297021970dd</w:t>
               </w:r>
             </w:p>
             <w:p>
@@ -17086,6 +17110,52 @@
                   <w:noProof/>
                 </w:rPr>
                 <w:t xml:space="preserve"> Retrieved from Bookdown.org: https://bookdown.org/f100441618/bookdown-regresion/ml-tools.html#support-vector-machines-svm</w:t>
+              </w:r>
+            </w:p>
+            <w:p>
+              <w:pPr>
+                <w:pStyle w:val="Bibliography"/>
+                <w:ind w:left="720" w:hanging="720"/>
+                <w:rPr>
+                  <w:noProof/>
+                </w:rPr>
+              </w:pPr>
+              <w:r>
+                <w:rPr>
+                  <w:i/>
+                  <w:iCs/>
+                  <w:noProof/>
+                </w:rPr>
+                <w:t>ML Polynomial Regression.</w:t>
+              </w:r>
+              <w:r>
+                <w:rPr>
+                  <w:noProof/>
+                </w:rPr>
+                <w:t xml:space="preserve"> (n.d.). Retrieved from JavaTPoint: https://www.javatpoint.com/machine-learning-polynomial-regression</w:t>
+              </w:r>
+            </w:p>
+            <w:p>
+              <w:pPr>
+                <w:pStyle w:val="Bibliography"/>
+                <w:ind w:left="720" w:hanging="720"/>
+                <w:rPr>
+                  <w:noProof/>
+                </w:rPr>
+              </w:pPr>
+              <w:r>
+                <w:rPr>
+                  <w:i/>
+                  <w:iCs/>
+                  <w:noProof/>
+                </w:rPr>
+                <w:t>Polynomial Regression in R Programming</w:t>
+              </w:r>
+              <w:r>
+                <w:rPr>
+                  <w:noProof/>
+                </w:rPr>
+                <w:t>. (2021, Jul 21). Retrieved from GeeksforGeeks: https://www.geeksforgeeks.org/polynomial-regression-in-r-programming/</w:t>
               </w:r>
             </w:p>
             <w:p>
@@ -17187,35 +17257,6 @@
                 <w:rPr>
                   <w:noProof/>
                 </w:rPr>
-                <w:t xml:space="preserve">Wong, J. (2020, Nov 29). </w:t>
-              </w:r>
-              <w:r>
-                <w:rPr>
-                  <w:i/>
-                  <w:iCs/>
-                  <w:noProof/>
-                </w:rPr>
-                <w:t>Linear Regression Explained</w:t>
-              </w:r>
-              <w:r>
-                <w:rPr>
-                  <w:noProof/>
-                </w:rPr>
-                <w:t>. Retrieved from Towards Data Science: https://towardsdatascience.com/linear-regression-explained-1b36f97b7572</w:t>
-              </w:r>
-            </w:p>
-            <w:p>
-              <w:pPr>
-                <w:pStyle w:val="Bibliography"/>
-                <w:ind w:left="720" w:hanging="720"/>
-                <w:rPr>
-                  <w:noProof/>
-                </w:rPr>
-              </w:pPr>
-              <w:r>
-                <w:rPr>
-                  <w:noProof/>
-                </w:rPr>
                 <w:t xml:space="preserve">Zhichao Zou, Zihao Qu. (2020). </w:t>
               </w:r>
               <w:r>
@@ -17476,34 +17517,9 @@
           <w:sz w:val="16"/>
           <w:lang w:val="en-US"/>
         </w:rPr>
-        <w:t xml:space="preserve">AI-Masri, A. (2019, Mar 19). How Does Linear Regression Actually Work? </w:t>
+        <w:t xml:space="preserve">Polynomial Regression in R Programming. (2021, Jul 21). </w:t>
       </w:r>
     </w:p>
-    <w:p>
-      <w:pPr>
-        <w:pStyle w:val="Bibliography"/>
-        <w:ind w:left="720" w:hanging="720"/>
-        <w:rPr>
-          <w:noProof/>
-          <w:sz w:val="24"/>
-          <w:szCs w:val="24"/>
-        </w:rPr>
-      </w:pPr>
-      <w:r>
-        <w:rPr>
-          <w:sz w:val="16"/>
-          <w:lang w:val="en-US"/>
-        </w:rPr>
-        <w:t>Retrieved from Towards Data Science: https://towardsdatascience.com/how-does-linear-regression-actually-work-3297021970dd</w:t>
-      </w:r>
-    </w:p>
-    <w:p>
-      <w:pPr>
-        <w:pStyle w:val="FootnoteText"/>
-      </w:pPr>
-    </w:p>
-  </w:footnote>
-  <w:footnote w:id="2">
     <w:p>
       <w:pPr>
         <w:pStyle w:val="Bibliography"/>
@@ -17515,21 +17531,19 @@
       </w:pPr>
       <w:r>
         <w:rPr>
-          <w:rStyle w:val="FootnoteReference"/>
-        </w:rPr>
-        <w:footnoteRef/>
-      </w:r>
-      <w:r>
-        <w:t xml:space="preserve"> </w:t>
-      </w:r>
-      <w:r>
-        <w:rPr>
           <w:sz w:val="16"/>
           <w:lang w:val="en-US"/>
         </w:rPr>
-        <w:t xml:space="preserve">Juchnowicz, I. F. (n.d.). Support Vector Machines (SVM). </w:t>
+        <w:t>Retrieved from GeeksforGeeks: https://www.geeksforgeeks.org/polynomial-regression-in-r-programming/</w:t>
       </w:r>
     </w:p>
+    <w:p>
+      <w:pPr>
+        <w:pStyle w:val="FootnoteText"/>
+      </w:pPr>
+    </w:p>
+  </w:footnote>
+  <w:footnote w:id="2">
     <w:p>
       <w:pPr>
         <w:pStyle w:val="Bibliography"/>
@@ -17541,6 +17555,32 @@
       </w:pPr>
       <w:r>
         <w:rPr>
+          <w:rStyle w:val="FootnoteReference"/>
+        </w:rPr>
+        <w:footnoteRef/>
+      </w:r>
+      <w:r>
+        <w:t xml:space="preserve"> </w:t>
+      </w:r>
+      <w:r>
+        <w:rPr>
+          <w:sz w:val="16"/>
+          <w:lang w:val="en-US"/>
+        </w:rPr>
+        <w:t xml:space="preserve">Juchnowicz, I. F. (n.d.). Support Vector Machines (SVM). </w:t>
+      </w:r>
+    </w:p>
+    <w:p>
+      <w:pPr>
+        <w:pStyle w:val="Bibliography"/>
+        <w:ind w:left="720" w:hanging="720"/>
+        <w:rPr>
+          <w:sz w:val="16"/>
+          <w:lang w:val="en-US"/>
+        </w:rPr>
+      </w:pPr>
+      <w:r>
+        <w:rPr>
           <w:sz w:val="16"/>
           <w:lang w:val="en-US"/>
         </w:rPr>
@@ -17562,13 +17602,8 @@
       <w:r>
         <w:t xml:space="preserve"> Dataset was retrieved from </w:t>
       </w:r>
-      <w:proofErr w:type="spellStart"/>
-      <w:r>
-        <w:t>CafeF</w:t>
-      </w:r>
-      <w:proofErr w:type="spellEnd"/>
-      <w:r>
-        <w:t xml:space="preserve"> on December 10</w:t>
+      <w:r>
+        <w:t>CafeF on December 10</w:t>
       </w:r>
       <w:r>
         <w:rPr>
@@ -22637,6 +22672,7 @@
   <w:style w:type="character" w:default="1" w:styleId="DefaultParagraphFont">
     <w:name w:val="Default Paragraph Font"/>
     <w:uiPriority w:val="1"/>
+    <w:semiHidden/>
     <w:unhideWhenUsed/>
   </w:style>
   <w:style w:type="table" w:default="1" w:styleId="TableNormal">
@@ -25113,7 +25149,7 @@
     <b:Month>Nov</b:Month>
     <b:Day>29</b:Day>
     <b:URL>https://towardsdatascience.com/linear-regression-explained-1b36f97b7572</b:URL>
-    <b:RefOrder>3</b:RefOrder>
+    <b:RefOrder>8</b:RefOrder>
   </b:Source>
   <b:Source>
     <b:Tag>Yul20</b:Tag>
@@ -25133,7 +25169,7 @@
         </b:NameList>
       </b:Author>
     </b:Author>
-    <b:RefOrder>6</b:RefOrder>
+    <b:RefOrder>5</b:RefOrder>
   </b:Source>
   <b:Source>
     <b:Tag>Ana19</b:Tag>
@@ -25155,7 +25191,7 @@
         </b:NameList>
       </b:Author>
     </b:Author>
-    <b:RefOrder>4</b:RefOrder>
+    <b:RefOrder>9</b:RefOrder>
   </b:Source>
   <b:Source>
     <b:Tag>Sai19</b:Tag>
@@ -25169,7 +25205,7 @@
         <b:Corporate>Sai Krishna Lakshminarayanan, John McCrae</b:Corporate>
       </b:Author>
     </b:Author>
-    <b:RefOrder>8</b:RefOrder>
+    <b:RefOrder>7</b:RefOrder>
   </b:Source>
   <b:Source>
     <b:Tag>Zhi20</b:Tag>
@@ -25184,7 +25220,7 @@
     <b:InternetSiteTitle>CS230 - Stanford</b:InternetSiteTitle>
     <b:Year>2020</b:Year>
     <b:URL>http://cs230.stanford.edu/projects_winter_2020/reports/32066186.pdf</b:URL>
-    <b:RefOrder>7</b:RefOrder>
+    <b:RefOrder>6</b:RefOrder>
   </b:Source>
   <b:Source>
     <b:Tag>How</b:Tag>
@@ -25193,7 +25229,7 @@
     <b:Title>How SVM Works</b:Title>
     <b:InternetSiteTitle>IBM</b:InternetSiteTitle>
     <b:URL>https://www.ibm.com/docs/en/spss-modeler/SaaS?topic=models-how-svm-works</b:URL>
-    <b:RefOrder>5</b:RefOrder>
+    <b:RefOrder>4</b:RefOrder>
   </b:Source>
   <b:Source>
     <b:Tag>Ilá</b:Tag>
@@ -25213,7 +25249,28 @@
         </b:NameList>
       </b:Author>
     </b:Author>
-    <b:RefOrder>9</b:RefOrder>
+    <b:RefOrder>10</b:RefOrder>
+  </b:Source>
+  <b:Source>
+    <b:Tag>MLP</b:Tag>
+    <b:SourceType>DocumentFromInternetSite</b:SourceType>
+    <b:Guid>{4B010D66-CFAD-4F37-879B-DB31004D1F8A}</b:Guid>
+    <b:Title>ML Polynomial Regression</b:Title>
+    <b:InternetSiteTitle>JavaTPoint</b:InternetSiteTitle>
+    <b:URL>https://www.javatpoint.com/machine-learning-polynomial-regression</b:URL>
+    <b:RefOrder>3</b:RefOrder>
+  </b:Source>
+  <b:Source>
+    <b:Tag>Pol21</b:Tag>
+    <b:SourceType>InternetSite</b:SourceType>
+    <b:Guid>{1B27B2DD-305E-49B9-BB08-64EF8A21A8E0}</b:Guid>
+    <b:Title>Polynomial Regression in R Programming</b:Title>
+    <b:InternetSiteTitle>GeeksforGeeks</b:InternetSiteTitle>
+    <b:Year>2021</b:Year>
+    <b:Month>Jul</b:Month>
+    <b:Day>21</b:Day>
+    <b:URL>https://www.geeksforgeeks.org/polynomial-regression-in-r-programming/</b:URL>
+    <b:RefOrder>11</b:RefOrder>
   </b:Source>
 </b:Sources>
 </file>
@@ -25225,7 +25282,7 @@
 </file>
 
 <file path=customXml/itemProps1.xml><?xml version="1.0" encoding="utf-8"?>
-<ds:datastoreItem xmlns:ds="http://schemas.openxmlformats.org/officeDocument/2006/customXml" ds:itemID="{D1157BDF-66AA-4C00-8E87-4741A7DF4D04}">
+<ds:datastoreItem xmlns:ds="http://schemas.openxmlformats.org/officeDocument/2006/customXml" ds:itemID="{D326A713-849D-4AC7-ABF0-B215D29E0B78}">
   <ds:schemaRefs>
     <ds:schemaRef ds:uri="http://schemas.openxmlformats.org/officeDocument/2006/bibliography"/>
   </ds:schemaRefs>

</xml_diff>

<commit_message>
26/1/2022 Nguyen updated doc
</commit_message>
<xml_diff>
--- a/Document/A0100 – ANALYSIS REPORT/[TVP] A0100 -ANALYSIS REPORT-v1.2.docx
+++ b/Document/A0100 – ANALYSIS REPORT/[TVP] A0100 -ANALYSIS REPORT-v1.2.docx
@@ -1224,91 +1224,23 @@
             <w:vAlign w:val="top"/>
           </w:tcPr>
           <w:p>
-            <w:proofErr w:type="spellStart"/>
-            <w:r>
-              <w:t>Quách</w:t>
-            </w:r>
-            <w:proofErr w:type="spellEnd"/>
-            <w:r>
-              <w:t xml:space="preserve"> </w:t>
-            </w:r>
-            <w:proofErr w:type="spellStart"/>
-            <w:r>
-              <w:t>Hoàng</w:t>
-            </w:r>
-            <w:proofErr w:type="spellEnd"/>
-            <w:r>
-              <w:t xml:space="preserve"> Minh </w:t>
+            <w:r>
+              <w:t xml:space="preserve">Quách Hoàng Minh </w:t>
             </w:r>
           </w:p>
           <w:p>
-            <w:proofErr w:type="spellStart"/>
-            <w:r>
-              <w:t>Nguyễn</w:t>
-            </w:r>
-            <w:proofErr w:type="spellEnd"/>
-            <w:r>
-              <w:t xml:space="preserve"> </w:t>
-            </w:r>
-            <w:proofErr w:type="spellStart"/>
-            <w:r>
-              <w:t>Bảo</w:t>
-            </w:r>
-            <w:proofErr w:type="spellEnd"/>
-            <w:r>
-              <w:t xml:space="preserve"> </w:t>
-            </w:r>
-            <w:proofErr w:type="spellStart"/>
-            <w:r>
-              <w:t>Nguyên</w:t>
-            </w:r>
-            <w:proofErr w:type="spellEnd"/>
-            <w:r>
-              <w:t xml:space="preserve"> </w:t>
+            <w:r>
+              <w:t xml:space="preserve">Nguyễn Bảo Nguyên </w:t>
             </w:r>
           </w:p>
           <w:p>
-            <w:proofErr w:type="spellStart"/>
-            <w:r>
-              <w:t>Ngô</w:t>
-            </w:r>
-            <w:proofErr w:type="spellEnd"/>
-            <w:r>
-              <w:t xml:space="preserve"> Gia </w:t>
-            </w:r>
-            <w:proofErr w:type="spellStart"/>
-            <w:r>
-              <w:t>Hân</w:t>
-            </w:r>
-            <w:proofErr w:type="spellEnd"/>
-            <w:r>
-              <w:t xml:space="preserve"> </w:t>
+            <w:r>
+              <w:t xml:space="preserve">Ngô Gia Hân </w:t>
             </w:r>
           </w:p>
           <w:p>
-            <w:proofErr w:type="spellStart"/>
-            <w:r>
-              <w:t>Nguyễn</w:t>
-            </w:r>
-            <w:proofErr w:type="spellEnd"/>
-            <w:r>
-              <w:t xml:space="preserve"> </w:t>
-            </w:r>
-            <w:proofErr w:type="spellStart"/>
-            <w:r>
-              <w:t>Vũ</w:t>
-            </w:r>
-            <w:proofErr w:type="spellEnd"/>
-            <w:r>
-              <w:t xml:space="preserve"> Anh </w:t>
-            </w:r>
-            <w:proofErr w:type="spellStart"/>
-            <w:r>
-              <w:t>Thư</w:t>
-            </w:r>
-            <w:proofErr w:type="spellEnd"/>
-            <w:r>
-              <w:t xml:space="preserve"> </w:t>
+            <w:r>
+              <w:t xml:space="preserve">Nguyễn Vũ Anh Thư </w:t>
             </w:r>
           </w:p>
         </w:tc>
@@ -1691,37 +1623,12 @@
                 <w:color w:val="0F2147"/>
               </w:rPr>
             </w:pPr>
-            <w:proofErr w:type="spellStart"/>
             <w:r>
               <w:rPr>
                 <w:rFonts w:ascii="Calibri" w:hAnsi="Calibri" w:cs="Calibri"/>
                 <w:color w:val="0F2147"/>
               </w:rPr>
-              <w:t>Quách</w:t>
-            </w:r>
-            <w:proofErr w:type="spellEnd"/>
-            <w:r>
-              <w:rPr>
-                <w:rFonts w:ascii="Calibri" w:hAnsi="Calibri" w:cs="Calibri"/>
-                <w:color w:val="0F2147"/>
-              </w:rPr>
-              <w:t xml:space="preserve"> </w:t>
-            </w:r>
-            <w:proofErr w:type="spellStart"/>
-            <w:r>
-              <w:rPr>
-                <w:rFonts w:ascii="Calibri" w:hAnsi="Calibri" w:cs="Calibri"/>
-                <w:color w:val="0F2147"/>
-              </w:rPr>
-              <w:t>Hoàng</w:t>
-            </w:r>
-            <w:proofErr w:type="spellEnd"/>
-            <w:r>
-              <w:rPr>
-                <w:rFonts w:ascii="Calibri" w:hAnsi="Calibri" w:cs="Calibri"/>
-                <w:color w:val="0F2147"/>
-              </w:rPr>
-              <w:t xml:space="preserve"> Minh</w:t>
+              <w:t>Quách Hoàng Minh</w:t>
             </w:r>
           </w:p>
           <w:p>
@@ -1732,47 +1639,13 @@
                 <w:color w:val="0F2147"/>
               </w:rPr>
             </w:pPr>
-            <w:proofErr w:type="spellStart"/>
             <w:r>
               <w:rPr>
                 <w:rFonts w:ascii="Calibri" w:hAnsi="Calibri" w:cs="Calibri"/>
                 <w:color w:val="0F2147"/>
               </w:rPr>
-              <w:t>Nguyễn</w:t>
-            </w:r>
-            <w:proofErr w:type="spellEnd"/>
-            <w:r>
-              <w:rPr>
-                <w:rFonts w:ascii="Calibri" w:hAnsi="Calibri" w:cs="Calibri"/>
-                <w:color w:val="0F2147"/>
-              </w:rPr>
-              <w:t xml:space="preserve"> </w:t>
-            </w:r>
-            <w:proofErr w:type="spellStart"/>
-            <w:r>
-              <w:rPr>
-                <w:rFonts w:ascii="Calibri" w:hAnsi="Calibri" w:cs="Calibri"/>
-                <w:color w:val="0F2147"/>
-              </w:rPr>
-              <w:t>Bảo</w:t>
-            </w:r>
-            <w:proofErr w:type="spellEnd"/>
-            <w:r>
-              <w:rPr>
-                <w:rFonts w:ascii="Calibri" w:hAnsi="Calibri" w:cs="Calibri"/>
-                <w:color w:val="0F2147"/>
-              </w:rPr>
-              <w:t xml:space="preserve"> </w:t>
-            </w:r>
-            <w:proofErr w:type="spellStart"/>
-            <w:r>
-              <w:rPr>
-                <w:rFonts w:ascii="Calibri" w:hAnsi="Calibri" w:cs="Calibri"/>
-                <w:color w:val="0F2147"/>
-              </w:rPr>
-              <w:t>Nguyên</w:t>
-            </w:r>
-            <w:proofErr w:type="spellEnd"/>
+              <w:t>Nguyễn Bảo Nguyên</w:t>
+            </w:r>
           </w:p>
           <w:p>
             <w:pPr>
@@ -1782,31 +1655,13 @@
                 <w:color w:val="0F2147"/>
               </w:rPr>
             </w:pPr>
-            <w:proofErr w:type="spellStart"/>
             <w:r>
               <w:rPr>
                 <w:rFonts w:ascii="Calibri" w:hAnsi="Calibri" w:cs="Calibri"/>
                 <w:color w:val="0F2147"/>
               </w:rPr>
-              <w:t>Ngô</w:t>
-            </w:r>
-            <w:proofErr w:type="spellEnd"/>
-            <w:r>
-              <w:rPr>
-                <w:rFonts w:ascii="Calibri" w:hAnsi="Calibri" w:cs="Calibri"/>
-                <w:color w:val="0F2147"/>
-              </w:rPr>
-              <w:t xml:space="preserve"> Gia </w:t>
-            </w:r>
-            <w:proofErr w:type="spellStart"/>
-            <w:r>
-              <w:rPr>
-                <w:rFonts w:ascii="Calibri" w:hAnsi="Calibri" w:cs="Calibri"/>
-                <w:color w:val="0F2147"/>
-              </w:rPr>
-              <w:t>Hân</w:t>
-            </w:r>
-            <w:proofErr w:type="spellEnd"/>
+              <w:t>Ngô Gia Hân</w:t>
+            </w:r>
           </w:p>
           <w:p>
             <w:pPr>
@@ -1816,47 +1671,13 @@
                 <w:color w:val="0F2147"/>
               </w:rPr>
             </w:pPr>
-            <w:proofErr w:type="spellStart"/>
             <w:r>
               <w:rPr>
                 <w:rFonts w:ascii="Calibri" w:hAnsi="Calibri" w:cs="Calibri"/>
                 <w:color w:val="0F2147"/>
               </w:rPr>
-              <w:t>Nguyễn</w:t>
-            </w:r>
-            <w:proofErr w:type="spellEnd"/>
-            <w:r>
-              <w:rPr>
-                <w:rFonts w:ascii="Calibri" w:hAnsi="Calibri" w:cs="Calibri"/>
-                <w:color w:val="0F2147"/>
-              </w:rPr>
-              <w:t xml:space="preserve"> </w:t>
-            </w:r>
-            <w:proofErr w:type="spellStart"/>
-            <w:r>
-              <w:rPr>
-                <w:rFonts w:ascii="Calibri" w:hAnsi="Calibri" w:cs="Calibri"/>
-                <w:color w:val="0F2147"/>
-              </w:rPr>
-              <w:t>Vũ</w:t>
-            </w:r>
-            <w:proofErr w:type="spellEnd"/>
-            <w:r>
-              <w:rPr>
-                <w:rFonts w:ascii="Calibri" w:hAnsi="Calibri" w:cs="Calibri"/>
-                <w:color w:val="0F2147"/>
-              </w:rPr>
-              <w:t xml:space="preserve"> Anh </w:t>
-            </w:r>
-            <w:proofErr w:type="spellStart"/>
-            <w:r>
-              <w:rPr>
-                <w:rFonts w:ascii="Calibri" w:hAnsi="Calibri" w:cs="Calibri"/>
-                <w:color w:val="0F2147"/>
-              </w:rPr>
-              <w:t>Thư</w:t>
-            </w:r>
-            <w:proofErr w:type="spellEnd"/>
+              <w:t>Nguyễn Vũ Anh Thư</w:t>
+            </w:r>
           </w:p>
         </w:tc>
         <w:tc>
@@ -1967,33 +1788,11 @@
                 <w:rFonts w:ascii="Calibri" w:hAnsi="Calibri" w:cs="Calibri"/>
               </w:rPr>
             </w:pPr>
-            <w:proofErr w:type="spellStart"/>
             <w:r>
               <w:rPr>
                 <w:rFonts w:ascii="Calibri" w:hAnsi="Calibri" w:cs="Calibri"/>
               </w:rPr>
-              <w:t>Quách</w:t>
-            </w:r>
-            <w:proofErr w:type="spellEnd"/>
-            <w:r>
-              <w:rPr>
-                <w:rFonts w:ascii="Calibri" w:hAnsi="Calibri" w:cs="Calibri"/>
-              </w:rPr>
-              <w:t xml:space="preserve"> </w:t>
-            </w:r>
-            <w:proofErr w:type="spellStart"/>
-            <w:r>
-              <w:rPr>
-                <w:rFonts w:ascii="Calibri" w:hAnsi="Calibri" w:cs="Calibri"/>
-              </w:rPr>
-              <w:t>Hoàng</w:t>
-            </w:r>
-            <w:proofErr w:type="spellEnd"/>
-            <w:r>
-              <w:rPr>
-                <w:rFonts w:ascii="Calibri" w:hAnsi="Calibri" w:cs="Calibri"/>
-              </w:rPr>
-              <w:t xml:space="preserve"> Minh</w:t>
+              <w:t>Quách Hoàng Minh</w:t>
             </w:r>
           </w:p>
           <w:p>
@@ -2004,47 +1803,13 @@
                 <w:color w:val="0F2147"/>
               </w:rPr>
             </w:pPr>
-            <w:proofErr w:type="spellStart"/>
             <w:r>
               <w:rPr>
                 <w:rFonts w:ascii="Calibri" w:hAnsi="Calibri" w:cs="Calibri"/>
                 <w:color w:val="0F2147"/>
               </w:rPr>
-              <w:t>Nguyễn</w:t>
-            </w:r>
-            <w:proofErr w:type="spellEnd"/>
-            <w:r>
-              <w:rPr>
-                <w:rFonts w:ascii="Calibri" w:hAnsi="Calibri" w:cs="Calibri"/>
-                <w:color w:val="0F2147"/>
-              </w:rPr>
-              <w:t xml:space="preserve"> </w:t>
-            </w:r>
-            <w:proofErr w:type="spellStart"/>
-            <w:r>
-              <w:rPr>
-                <w:rFonts w:ascii="Calibri" w:hAnsi="Calibri" w:cs="Calibri"/>
-                <w:color w:val="0F2147"/>
-              </w:rPr>
-              <w:t>Bảo</w:t>
-            </w:r>
-            <w:proofErr w:type="spellEnd"/>
-            <w:r>
-              <w:rPr>
-                <w:rFonts w:ascii="Calibri" w:hAnsi="Calibri" w:cs="Calibri"/>
-                <w:color w:val="0F2147"/>
-              </w:rPr>
-              <w:t xml:space="preserve"> </w:t>
-            </w:r>
-            <w:proofErr w:type="spellStart"/>
-            <w:r>
-              <w:rPr>
-                <w:rFonts w:ascii="Calibri" w:hAnsi="Calibri" w:cs="Calibri"/>
-                <w:color w:val="0F2147"/>
-              </w:rPr>
-              <w:t>Nguyên</w:t>
-            </w:r>
-            <w:proofErr w:type="spellEnd"/>
+              <w:t>Nguyễn Bảo Nguyên</w:t>
+            </w:r>
           </w:p>
           <w:p>
             <w:pPr>
@@ -2054,31 +1819,13 @@
                 <w:color w:val="0F2147"/>
               </w:rPr>
             </w:pPr>
-            <w:proofErr w:type="spellStart"/>
             <w:r>
               <w:rPr>
                 <w:rFonts w:ascii="Calibri" w:hAnsi="Calibri" w:cs="Calibri"/>
                 <w:color w:val="0F2147"/>
               </w:rPr>
-              <w:t>Ngô</w:t>
-            </w:r>
-            <w:proofErr w:type="spellEnd"/>
-            <w:r>
-              <w:rPr>
-                <w:rFonts w:ascii="Calibri" w:hAnsi="Calibri" w:cs="Calibri"/>
-                <w:color w:val="0F2147"/>
-              </w:rPr>
-              <w:t xml:space="preserve"> Gia </w:t>
-            </w:r>
-            <w:proofErr w:type="spellStart"/>
-            <w:r>
-              <w:rPr>
-                <w:rFonts w:ascii="Calibri" w:hAnsi="Calibri" w:cs="Calibri"/>
-                <w:color w:val="0F2147"/>
-              </w:rPr>
-              <w:t>Hân</w:t>
-            </w:r>
-            <w:proofErr w:type="spellEnd"/>
+              <w:t>Ngô Gia Hân</w:t>
+            </w:r>
           </w:p>
           <w:p>
             <w:pPr>
@@ -2088,47 +1835,13 @@
                 <w:color w:val="0F2147"/>
               </w:rPr>
             </w:pPr>
-            <w:proofErr w:type="spellStart"/>
             <w:r>
               <w:rPr>
                 <w:rFonts w:ascii="Calibri" w:hAnsi="Calibri" w:cs="Calibri"/>
                 <w:color w:val="0F2147"/>
               </w:rPr>
-              <w:t>Nguyễn</w:t>
-            </w:r>
-            <w:proofErr w:type="spellEnd"/>
-            <w:r>
-              <w:rPr>
-                <w:rFonts w:ascii="Calibri" w:hAnsi="Calibri" w:cs="Calibri"/>
-                <w:color w:val="0F2147"/>
-              </w:rPr>
-              <w:t xml:space="preserve"> </w:t>
-            </w:r>
-            <w:proofErr w:type="spellStart"/>
-            <w:r>
-              <w:rPr>
-                <w:rFonts w:ascii="Calibri" w:hAnsi="Calibri" w:cs="Calibri"/>
-                <w:color w:val="0F2147"/>
-              </w:rPr>
-              <w:t>Vũ</w:t>
-            </w:r>
-            <w:proofErr w:type="spellEnd"/>
-            <w:r>
-              <w:rPr>
-                <w:rFonts w:ascii="Calibri" w:hAnsi="Calibri" w:cs="Calibri"/>
-                <w:color w:val="0F2147"/>
-              </w:rPr>
-              <w:t xml:space="preserve"> Anh </w:t>
-            </w:r>
-            <w:proofErr w:type="spellStart"/>
-            <w:r>
-              <w:rPr>
-                <w:rFonts w:ascii="Calibri" w:hAnsi="Calibri" w:cs="Calibri"/>
-                <w:color w:val="0F2147"/>
-              </w:rPr>
-              <w:t>Thư</w:t>
-            </w:r>
-            <w:proofErr w:type="spellEnd"/>
+              <w:t>Nguyễn Vũ Anh Thư</w:t>
+            </w:r>
           </w:p>
           <w:p>
             <w:pPr>
@@ -2239,33 +1952,11 @@
                 <w:rFonts w:ascii="Calibri" w:hAnsi="Calibri" w:cs="Calibri"/>
               </w:rPr>
             </w:pPr>
-            <w:proofErr w:type="spellStart"/>
             <w:r>
               <w:rPr>
                 <w:rFonts w:ascii="Calibri" w:hAnsi="Calibri" w:cs="Calibri"/>
               </w:rPr>
-              <w:t>Quách</w:t>
-            </w:r>
-            <w:proofErr w:type="spellEnd"/>
-            <w:r>
-              <w:rPr>
-                <w:rFonts w:ascii="Calibri" w:hAnsi="Calibri" w:cs="Calibri"/>
-              </w:rPr>
-              <w:t xml:space="preserve"> </w:t>
-            </w:r>
-            <w:proofErr w:type="spellStart"/>
-            <w:r>
-              <w:rPr>
-                <w:rFonts w:ascii="Calibri" w:hAnsi="Calibri" w:cs="Calibri"/>
-              </w:rPr>
-              <w:t>Hoàng</w:t>
-            </w:r>
-            <w:proofErr w:type="spellEnd"/>
-            <w:r>
-              <w:rPr>
-                <w:rFonts w:ascii="Calibri" w:hAnsi="Calibri" w:cs="Calibri"/>
-              </w:rPr>
-              <w:t xml:space="preserve"> Minh</w:t>
+              <w:t>Quách Hoàng Minh</w:t>
             </w:r>
           </w:p>
           <w:p>
@@ -2276,47 +1967,13 @@
                 <w:color w:val="0F2147"/>
               </w:rPr>
             </w:pPr>
-            <w:proofErr w:type="spellStart"/>
             <w:r>
               <w:rPr>
                 <w:rFonts w:ascii="Calibri" w:hAnsi="Calibri" w:cs="Calibri"/>
                 <w:color w:val="0F2147"/>
               </w:rPr>
-              <w:t>Nguyễn</w:t>
-            </w:r>
-            <w:proofErr w:type="spellEnd"/>
-            <w:r>
-              <w:rPr>
-                <w:rFonts w:ascii="Calibri" w:hAnsi="Calibri" w:cs="Calibri"/>
-                <w:color w:val="0F2147"/>
-              </w:rPr>
-              <w:t xml:space="preserve"> </w:t>
-            </w:r>
-            <w:proofErr w:type="spellStart"/>
-            <w:r>
-              <w:rPr>
-                <w:rFonts w:ascii="Calibri" w:hAnsi="Calibri" w:cs="Calibri"/>
-                <w:color w:val="0F2147"/>
-              </w:rPr>
-              <w:t>Bảo</w:t>
-            </w:r>
-            <w:proofErr w:type="spellEnd"/>
-            <w:r>
-              <w:rPr>
-                <w:rFonts w:ascii="Calibri" w:hAnsi="Calibri" w:cs="Calibri"/>
-                <w:color w:val="0F2147"/>
-              </w:rPr>
-              <w:t xml:space="preserve"> </w:t>
-            </w:r>
-            <w:proofErr w:type="spellStart"/>
-            <w:r>
-              <w:rPr>
-                <w:rFonts w:ascii="Calibri" w:hAnsi="Calibri" w:cs="Calibri"/>
-                <w:color w:val="0F2147"/>
-              </w:rPr>
-              <w:t>Nguyên</w:t>
-            </w:r>
-            <w:proofErr w:type="spellEnd"/>
+              <w:t>Nguyễn Bảo Nguyên</w:t>
+            </w:r>
           </w:p>
           <w:p>
             <w:pPr>
@@ -2326,31 +1983,13 @@
                 <w:color w:val="0F2147"/>
               </w:rPr>
             </w:pPr>
-            <w:proofErr w:type="spellStart"/>
             <w:r>
               <w:rPr>
                 <w:rFonts w:ascii="Calibri" w:hAnsi="Calibri" w:cs="Calibri"/>
                 <w:color w:val="0F2147"/>
               </w:rPr>
-              <w:t>Ngô</w:t>
-            </w:r>
-            <w:proofErr w:type="spellEnd"/>
-            <w:r>
-              <w:rPr>
-                <w:rFonts w:ascii="Calibri" w:hAnsi="Calibri" w:cs="Calibri"/>
-                <w:color w:val="0F2147"/>
-              </w:rPr>
-              <w:t xml:space="preserve"> Gia </w:t>
-            </w:r>
-            <w:proofErr w:type="spellStart"/>
-            <w:r>
-              <w:rPr>
-                <w:rFonts w:ascii="Calibri" w:hAnsi="Calibri" w:cs="Calibri"/>
-                <w:color w:val="0F2147"/>
-              </w:rPr>
-              <w:t>Hân</w:t>
-            </w:r>
-            <w:proofErr w:type="spellEnd"/>
+              <w:t>Ngô Gia Hân</w:t>
+            </w:r>
           </w:p>
           <w:p>
             <w:pPr>
@@ -2360,47 +1999,13 @@
                 <w:color w:val="0F2147"/>
               </w:rPr>
             </w:pPr>
-            <w:proofErr w:type="spellStart"/>
             <w:r>
               <w:rPr>
                 <w:rFonts w:ascii="Calibri" w:hAnsi="Calibri" w:cs="Calibri"/>
                 <w:color w:val="0F2147"/>
               </w:rPr>
-              <w:t>Nguyễn</w:t>
-            </w:r>
-            <w:proofErr w:type="spellEnd"/>
-            <w:r>
-              <w:rPr>
-                <w:rFonts w:ascii="Calibri" w:hAnsi="Calibri" w:cs="Calibri"/>
-                <w:color w:val="0F2147"/>
-              </w:rPr>
-              <w:t xml:space="preserve"> </w:t>
-            </w:r>
-            <w:proofErr w:type="spellStart"/>
-            <w:r>
-              <w:rPr>
-                <w:rFonts w:ascii="Calibri" w:hAnsi="Calibri" w:cs="Calibri"/>
-                <w:color w:val="0F2147"/>
-              </w:rPr>
-              <w:t>Vũ</w:t>
-            </w:r>
-            <w:proofErr w:type="spellEnd"/>
-            <w:r>
-              <w:rPr>
-                <w:rFonts w:ascii="Calibri" w:hAnsi="Calibri" w:cs="Calibri"/>
-                <w:color w:val="0F2147"/>
-              </w:rPr>
-              <w:t xml:space="preserve"> Anh </w:t>
-            </w:r>
-            <w:proofErr w:type="spellStart"/>
-            <w:r>
-              <w:rPr>
-                <w:rFonts w:ascii="Calibri" w:hAnsi="Calibri" w:cs="Calibri"/>
-                <w:color w:val="0F2147"/>
-              </w:rPr>
-              <w:t>Thư</w:t>
-            </w:r>
-            <w:proofErr w:type="spellEnd"/>
+              <w:t>Nguyễn Vũ Anh Thư</w:t>
+            </w:r>
           </w:p>
           <w:p>
             <w:pPr>
@@ -6083,21 +5688,7 @@
               <w:rPr>
                 <w:lang w:val="en-US" w:eastAsia="zh-CN"/>
               </w:rPr>
-              <w:t>Ho Chi Minh Stock Exchange was formerly known as HCM Securities Trading Centre, established in 1998 under Decision No. 127/1998/QD-</w:t>
-            </w:r>
-            <w:proofErr w:type="spellStart"/>
-            <w:r>
-              <w:rPr>
-                <w:lang w:val="en-US" w:eastAsia="zh-CN"/>
-              </w:rPr>
-              <w:t>TTg</w:t>
-            </w:r>
-            <w:proofErr w:type="spellEnd"/>
-            <w:r>
-              <w:rPr>
-                <w:lang w:val="en-US" w:eastAsia="zh-CN"/>
-              </w:rPr>
-              <w:t xml:space="preserve"> of the Prime Minister</w:t>
+              <w:t>Ho Chi Minh Stock Exchange was formerly known as HCM Securities Trading Centre, established in 1998 under Decision No. 127/1998/QD-TTg of the Prime Minister</w:t>
             </w:r>
           </w:p>
         </w:tc>
@@ -8769,9 +8360,9 @@
           <w:noProof/>
         </w:rPr>
         <w:drawing>
-          <wp:inline distT="114300" distB="114300" distL="114300" distR="114300" wp14:anchorId="664505B1" wp14:editId="00F84227">
-            <wp:extent cx="3931920" cy="2863215"/>
-            <wp:effectExtent l="3175" t="3175" r="3175" b="3175"/>
+          <wp:inline distT="114300" distB="114300" distL="114300" distR="114300" wp14:anchorId="664505B1" wp14:editId="2A44E554">
+            <wp:extent cx="3615055" cy="2576830"/>
+            <wp:effectExtent l="19050" t="19050" r="23495" b="13970"/>
             <wp:docPr id="70" name="image5.png"/>
             <wp:cNvGraphicFramePr/>
             <a:graphic xmlns:a="http://schemas.openxmlformats.org/drawingml/2006/main">
@@ -8791,7 +8382,7 @@
                   <pic:spPr>
                     <a:xfrm>
                       <a:off x="0" y="0"/>
-                      <a:ext cx="3931920" cy="2863215"/>
+                      <a:ext cx="3615055" cy="2576830"/>
                     </a:xfrm>
                     <a:prstGeom prst="rect">
                       <a:avLst/>
@@ -8817,14 +8408,27 @@
       <w:r>
         <w:t xml:space="preserve">Figure </w:t>
       </w:r>
-      <w:fldSimple w:instr=" SEQ Figure \* ARABIC ">
-        <w:r>
-          <w:rPr>
-            <w:noProof/>
-          </w:rPr>
-          <w:t>1</w:t>
-        </w:r>
-      </w:fldSimple>
+      <w:r>
+        <w:fldChar w:fldCharType="begin"/>
+      </w:r>
+      <w:r>
+        <w:instrText xml:space="preserve"> SEQ Figure \* ARABIC </w:instrText>
+      </w:r>
+      <w:r>
+        <w:fldChar w:fldCharType="separate"/>
+      </w:r>
+      <w:r>
+        <w:rPr>
+          <w:noProof/>
+        </w:rPr>
+        <w:t>1</w:t>
+      </w:r>
+      <w:r>
+        <w:rPr>
+          <w:noProof/>
+        </w:rPr>
+        <w:fldChar w:fldCharType="end"/>
+      </w:r>
       <w:r>
         <w:t xml:space="preserve">: </w:t>
       </w:r>
@@ -8889,9 +8493,9 @@
           <w:noProof/>
         </w:rPr>
         <w:drawing>
-          <wp:inline distT="0" distB="0" distL="0" distR="0" wp14:anchorId="19085EEB" wp14:editId="491A8FFC">
-            <wp:extent cx="4114800" cy="4417854"/>
-            <wp:effectExtent l="19050" t="19050" r="19050" b="20955"/>
+          <wp:inline distT="0" distB="0" distL="0" distR="0" wp14:anchorId="19085EEB" wp14:editId="4A9C60CD">
+            <wp:extent cx="3463142" cy="3718201"/>
+            <wp:effectExtent l="19050" t="19050" r="23495" b="15875"/>
             <wp:docPr id="6" name="Picture 6" descr="Table&#10;&#10;Description automatically generated"/>
             <wp:cNvGraphicFramePr>
               <a:graphicFrameLocks xmlns:a="http://schemas.openxmlformats.org/drawingml/2006/main" noChangeAspect="1"/>
@@ -8912,7 +8516,7 @@
                   <pic:spPr>
                     <a:xfrm>
                       <a:off x="0" y="0"/>
-                      <a:ext cx="4114800" cy="4417854"/>
+                      <a:ext cx="3468317" cy="3723757"/>
                     </a:xfrm>
                     <a:prstGeom prst="rect">
                       <a:avLst/>
@@ -8940,14 +8544,27 @@
       <w:r>
         <w:t xml:space="preserve">Figure </w:t>
       </w:r>
-      <w:fldSimple w:instr=" SEQ Figure \* ARABIC ">
-        <w:r>
-          <w:rPr>
-            <w:noProof/>
-          </w:rPr>
-          <w:t>2</w:t>
-        </w:r>
-      </w:fldSimple>
+      <w:r>
+        <w:fldChar w:fldCharType="begin"/>
+      </w:r>
+      <w:r>
+        <w:instrText xml:space="preserve"> SEQ Figure \* ARABIC </w:instrText>
+      </w:r>
+      <w:r>
+        <w:fldChar w:fldCharType="separate"/>
+      </w:r>
+      <w:r>
+        <w:rPr>
+          <w:noProof/>
+        </w:rPr>
+        <w:t>2</w:t>
+      </w:r>
+      <w:r>
+        <w:rPr>
+          <w:noProof/>
+        </w:rPr>
+        <w:fldChar w:fldCharType="end"/>
+      </w:r>
       <w:r>
         <w:t>:</w:t>
       </w:r>
@@ -9027,9 +8644,9 @@
         </w:rPr>
         <w:lastRenderedPageBreak/>
         <w:drawing>
-          <wp:inline distT="0" distB="0" distL="0" distR="0" wp14:anchorId="1CC6CEA4" wp14:editId="0F08B197">
-            <wp:extent cx="3941064" cy="4264559"/>
-            <wp:effectExtent l="19050" t="19050" r="21590" b="22225"/>
+          <wp:inline distT="0" distB="0" distL="0" distR="0" wp14:anchorId="1CC6CEA4" wp14:editId="2FBF90C7">
+            <wp:extent cx="3225811" cy="3490595"/>
+            <wp:effectExtent l="19050" t="19050" r="12700" b="14605"/>
             <wp:docPr id="5" name="Picture 5" descr="Graphical user interface, application&#10;&#10;Description automatically generated"/>
             <wp:cNvGraphicFramePr>
               <a:graphicFrameLocks xmlns:a="http://schemas.openxmlformats.org/drawingml/2006/main" noChangeAspect="1"/>
@@ -9050,7 +8667,7 @@
                   <pic:spPr>
                     <a:xfrm>
                       <a:off x="0" y="0"/>
-                      <a:ext cx="3941064" cy="4264559"/>
+                      <a:ext cx="3227542" cy="3492468"/>
                     </a:xfrm>
                     <a:prstGeom prst="rect">
                       <a:avLst/>
@@ -9075,14 +8692,27 @@
       <w:r>
         <w:t xml:space="preserve">Figure </w:t>
       </w:r>
-      <w:fldSimple w:instr=" SEQ Figure \* ARABIC ">
-        <w:r>
-          <w:rPr>
-            <w:noProof/>
-          </w:rPr>
-          <w:t>3</w:t>
-        </w:r>
-      </w:fldSimple>
+      <w:r>
+        <w:fldChar w:fldCharType="begin"/>
+      </w:r>
+      <w:r>
+        <w:instrText xml:space="preserve"> SEQ Figure \* ARABIC </w:instrText>
+      </w:r>
+      <w:r>
+        <w:fldChar w:fldCharType="separate"/>
+      </w:r>
+      <w:r>
+        <w:rPr>
+          <w:noProof/>
+        </w:rPr>
+        <w:t>3</w:t>
+      </w:r>
+      <w:r>
+        <w:rPr>
+          <w:noProof/>
+        </w:rPr>
+        <w:fldChar w:fldCharType="end"/>
+      </w:r>
       <w:r>
         <w:t>: Search Index</w:t>
       </w:r>
@@ -9116,9 +8746,9 @@
           <w:noProof/>
         </w:rPr>
         <w:drawing>
-          <wp:inline distT="114300" distB="114300" distL="114300" distR="114300" wp14:anchorId="5EC17ACB" wp14:editId="0B56CB0A">
-            <wp:extent cx="4548188" cy="3217367"/>
-            <wp:effectExtent l="19050" t="19050" r="24130" b="21590"/>
+          <wp:inline distT="114300" distB="114300" distL="114300" distR="114300" wp14:anchorId="5EC17ACB" wp14:editId="7FDD5F2B">
+            <wp:extent cx="4017952" cy="2687320"/>
+            <wp:effectExtent l="19050" t="19050" r="20955" b="17780"/>
             <wp:docPr id="73" name="image8.png"/>
             <wp:cNvGraphicFramePr/>
             <a:graphic xmlns:a="http://schemas.openxmlformats.org/drawingml/2006/main">
@@ -9138,7 +8768,7 @@
                   <pic:spPr>
                     <a:xfrm>
                       <a:off x="0" y="0"/>
-                      <a:ext cx="4548188" cy="3217367"/>
+                      <a:ext cx="4020580" cy="2689078"/>
                     </a:xfrm>
                     <a:prstGeom prst="rect">
                       <a:avLst/>
@@ -9166,14 +8796,27 @@
       <w:r>
         <w:t xml:space="preserve">Figure </w:t>
       </w:r>
-      <w:fldSimple w:instr=" SEQ Figure \* ARABIC ">
-        <w:r>
-          <w:rPr>
-            <w:noProof/>
-          </w:rPr>
-          <w:t>4</w:t>
-        </w:r>
-      </w:fldSimple>
+      <w:r>
+        <w:fldChar w:fldCharType="begin"/>
+      </w:r>
+      <w:r>
+        <w:instrText xml:space="preserve"> SEQ Figure \* ARABIC </w:instrText>
+      </w:r>
+      <w:r>
+        <w:fldChar w:fldCharType="separate"/>
+      </w:r>
+      <w:r>
+        <w:rPr>
+          <w:noProof/>
+        </w:rPr>
+        <w:t>4</w:t>
+      </w:r>
+      <w:r>
+        <w:rPr>
+          <w:noProof/>
+        </w:rPr>
+        <w:fldChar w:fldCharType="end"/>
+      </w:r>
       <w:r>
         <w:t xml:space="preserve">: </w:t>
       </w:r>
@@ -9183,7 +8826,6 @@
     </w:p>
     <w:p>
       <w:r>
-        <w:lastRenderedPageBreak/>
         <w:t>The favourite page, this page displays all the stock, which the user follows. It will have the search bar for searching the stock favourite and the information of all the stock users added to this list. These stocks also show the information including ceiling price, floor price, highest price, lowest price, volume. In case, user does not have any favourite stock, there is a message “</w:t>
       </w:r>
       <w:r>
@@ -9210,10 +8852,11 @@
         <w:rPr>
           <w:noProof/>
         </w:rPr>
+        <w:lastRenderedPageBreak/>
         <w:drawing>
-          <wp:inline distT="114300" distB="114300" distL="114300" distR="114300" wp14:anchorId="2C72805E" wp14:editId="40F2F917">
-            <wp:extent cx="4544568" cy="3559379"/>
-            <wp:effectExtent l="19050" t="19050" r="27940" b="22225"/>
+          <wp:inline distT="114300" distB="114300" distL="114300" distR="114300" wp14:anchorId="2C72805E" wp14:editId="21A41E79">
+            <wp:extent cx="3694430" cy="2893537"/>
+            <wp:effectExtent l="19050" t="19050" r="20320" b="21590"/>
             <wp:docPr id="65" name="image19.png"/>
             <wp:cNvGraphicFramePr/>
             <a:graphic xmlns:a="http://schemas.openxmlformats.org/drawingml/2006/main">
@@ -9233,7 +8876,7 @@
                   <pic:spPr>
                     <a:xfrm>
                       <a:off x="0" y="0"/>
-                      <a:ext cx="4544568" cy="3559379"/>
+                      <a:ext cx="3701038" cy="2898713"/>
                     </a:xfrm>
                     <a:prstGeom prst="rect">
                       <a:avLst/>
@@ -9258,14 +8901,27 @@
       <w:r>
         <w:t xml:space="preserve">Figure </w:t>
       </w:r>
-      <w:fldSimple w:instr=" SEQ Figure \* ARABIC ">
-        <w:r>
-          <w:rPr>
-            <w:noProof/>
-          </w:rPr>
-          <w:t>5</w:t>
-        </w:r>
-      </w:fldSimple>
+      <w:r>
+        <w:fldChar w:fldCharType="begin"/>
+      </w:r>
+      <w:r>
+        <w:instrText xml:space="preserve"> SEQ Figure \* ARABIC </w:instrText>
+      </w:r>
+      <w:r>
+        <w:fldChar w:fldCharType="separate"/>
+      </w:r>
+      <w:r>
+        <w:rPr>
+          <w:noProof/>
+        </w:rPr>
+        <w:t>5</w:t>
+      </w:r>
+      <w:r>
+        <w:rPr>
+          <w:noProof/>
+        </w:rPr>
+        <w:fldChar w:fldCharType="end"/>
+      </w:r>
       <w:r>
         <w:t xml:space="preserve">: </w:t>
       </w:r>
@@ -9300,7 +8956,6 @@
       </w:pPr>
       <w:bookmarkStart w:id="17" w:name="_Toc93997824"/>
       <w:r>
-        <w:lastRenderedPageBreak/>
         <w:t>View Specific Stock</w:t>
       </w:r>
       <w:bookmarkEnd w:id="17"/>
@@ -9320,9 +8975,9 @@
           <w:noProof/>
         </w:rPr>
         <w:drawing>
-          <wp:inline distT="0" distB="0" distL="0" distR="0" wp14:anchorId="2BE8AE13" wp14:editId="4014926D">
-            <wp:extent cx="3367657" cy="3693740"/>
-            <wp:effectExtent l="19050" t="19050" r="23495" b="21590"/>
+          <wp:inline distT="0" distB="0" distL="0" distR="0" wp14:anchorId="2BE8AE13" wp14:editId="24418CB9">
+            <wp:extent cx="2800923" cy="3072130"/>
+            <wp:effectExtent l="19050" t="19050" r="19050" b="13970"/>
             <wp:docPr id="8" name="Picture 8" descr="Graphical user interface, application&#10;&#10;Description automatically generated"/>
             <wp:cNvGraphicFramePr>
               <a:graphicFrameLocks xmlns:a="http://schemas.openxmlformats.org/drawingml/2006/main" noChangeAspect="1"/>
@@ -9343,7 +8998,7 @@
                   <pic:spPr>
                     <a:xfrm>
                       <a:off x="0" y="0"/>
-                      <a:ext cx="3370925" cy="3697325"/>
+                      <a:ext cx="2807432" cy="3079270"/>
                     </a:xfrm>
                     <a:prstGeom prst="rect">
                       <a:avLst/>
@@ -9368,14 +9023,27 @@
       <w:r>
         <w:t xml:space="preserve">Figure </w:t>
       </w:r>
-      <w:fldSimple w:instr=" SEQ Figure \* ARABIC ">
-        <w:r>
-          <w:rPr>
-            <w:noProof/>
-          </w:rPr>
-          <w:t>6</w:t>
-        </w:r>
-      </w:fldSimple>
+      <w:r>
+        <w:fldChar w:fldCharType="begin"/>
+      </w:r>
+      <w:r>
+        <w:instrText xml:space="preserve"> SEQ Figure \* ARABIC </w:instrText>
+      </w:r>
+      <w:r>
+        <w:fldChar w:fldCharType="separate"/>
+      </w:r>
+      <w:r>
+        <w:rPr>
+          <w:noProof/>
+        </w:rPr>
+        <w:t>6</w:t>
+      </w:r>
+      <w:r>
+        <w:rPr>
+          <w:noProof/>
+        </w:rPr>
+        <w:fldChar w:fldCharType="end"/>
+      </w:r>
       <w:r>
         <w:t xml:space="preserve">: </w:t>
       </w:r>
@@ -9496,14 +9164,27 @@
       <w:r>
         <w:t xml:space="preserve">Figure </w:t>
       </w:r>
-      <w:fldSimple w:instr=" SEQ Figure \* ARABIC ">
-        <w:r>
-          <w:rPr>
-            <w:noProof/>
-          </w:rPr>
-          <w:t>7</w:t>
-        </w:r>
-      </w:fldSimple>
+      <w:r>
+        <w:fldChar w:fldCharType="begin"/>
+      </w:r>
+      <w:r>
+        <w:instrText xml:space="preserve"> SEQ Figure \* ARABIC </w:instrText>
+      </w:r>
+      <w:r>
+        <w:fldChar w:fldCharType="separate"/>
+      </w:r>
+      <w:r>
+        <w:rPr>
+          <w:noProof/>
+        </w:rPr>
+        <w:t>7</w:t>
+      </w:r>
+      <w:r>
+        <w:rPr>
+          <w:noProof/>
+        </w:rPr>
+        <w:fldChar w:fldCharType="end"/>
+      </w:r>
       <w:r>
         <w:t>: Candlestick chart</w:t>
       </w:r>
@@ -9712,14 +9393,27 @@
       <w:r>
         <w:t xml:space="preserve">Figure </w:t>
       </w:r>
-      <w:fldSimple w:instr=" SEQ Figure \* ARABIC ">
-        <w:r>
-          <w:rPr>
-            <w:noProof/>
-          </w:rPr>
-          <w:t>8</w:t>
-        </w:r>
-      </w:fldSimple>
+      <w:r>
+        <w:fldChar w:fldCharType="begin"/>
+      </w:r>
+      <w:r>
+        <w:instrText xml:space="preserve"> SEQ Figure \* ARABIC </w:instrText>
+      </w:r>
+      <w:r>
+        <w:fldChar w:fldCharType="separate"/>
+      </w:r>
+      <w:r>
+        <w:rPr>
+          <w:noProof/>
+        </w:rPr>
+        <w:t>8</w:t>
+      </w:r>
+      <w:r>
+        <w:rPr>
+          <w:noProof/>
+        </w:rPr>
+        <w:fldChar w:fldCharType="end"/>
+      </w:r>
       <w:r>
         <w:t xml:space="preserve">: </w:t>
       </w:r>
@@ -9799,14 +9493,27 @@
       <w:r>
         <w:t xml:space="preserve">Figure </w:t>
       </w:r>
-      <w:fldSimple w:instr=" SEQ Figure \* ARABIC ">
-        <w:r>
-          <w:rPr>
-            <w:noProof/>
-          </w:rPr>
-          <w:t>9</w:t>
-        </w:r>
-      </w:fldSimple>
+      <w:r>
+        <w:fldChar w:fldCharType="begin"/>
+      </w:r>
+      <w:r>
+        <w:instrText xml:space="preserve"> SEQ Figure \* ARABIC </w:instrText>
+      </w:r>
+      <w:r>
+        <w:fldChar w:fldCharType="separate"/>
+      </w:r>
+      <w:r>
+        <w:rPr>
+          <w:noProof/>
+        </w:rPr>
+        <w:t>9</w:t>
+      </w:r>
+      <w:r>
+        <w:rPr>
+          <w:noProof/>
+        </w:rPr>
+        <w:fldChar w:fldCharType="end"/>
+      </w:r>
       <w:r>
         <w:t>: User also can hide the company information.</w:t>
       </w:r>
@@ -9912,14 +9619,27 @@
       <w:r>
         <w:t xml:space="preserve">Figure </w:t>
       </w:r>
-      <w:fldSimple w:instr=" SEQ Figure \* ARABIC ">
-        <w:r>
-          <w:rPr>
-            <w:noProof/>
-          </w:rPr>
-          <w:t>10</w:t>
-        </w:r>
-      </w:fldSimple>
+      <w:r>
+        <w:fldChar w:fldCharType="begin"/>
+      </w:r>
+      <w:r>
+        <w:instrText xml:space="preserve"> SEQ Figure \* ARABIC </w:instrText>
+      </w:r>
+      <w:r>
+        <w:fldChar w:fldCharType="separate"/>
+      </w:r>
+      <w:r>
+        <w:rPr>
+          <w:noProof/>
+        </w:rPr>
+        <w:t>10</w:t>
+      </w:r>
+      <w:r>
+        <w:rPr>
+          <w:noProof/>
+        </w:rPr>
+        <w:fldChar w:fldCharType="end"/>
+      </w:r>
       <w:r>
         <w:t>: Choose appropriate stock to compare.</w:t>
       </w:r>
@@ -10013,14 +9733,27 @@
       <w:r>
         <w:t xml:space="preserve">Figure </w:t>
       </w:r>
-      <w:fldSimple w:instr=" SEQ Figure \* ARABIC ">
-        <w:r>
-          <w:rPr>
-            <w:noProof/>
-          </w:rPr>
-          <w:t>11</w:t>
-        </w:r>
-      </w:fldSimple>
+      <w:r>
+        <w:fldChar w:fldCharType="begin"/>
+      </w:r>
+      <w:r>
+        <w:instrText xml:space="preserve"> SEQ Figure \* ARABIC </w:instrText>
+      </w:r>
+      <w:r>
+        <w:fldChar w:fldCharType="separate"/>
+      </w:r>
+      <w:r>
+        <w:rPr>
+          <w:noProof/>
+        </w:rPr>
+        <w:t>11</w:t>
+      </w:r>
+      <w:r>
+        <w:rPr>
+          <w:noProof/>
+        </w:rPr>
+        <w:fldChar w:fldCharType="end"/>
+      </w:r>
       <w:r>
         <w:t>: Compare two stocks</w:t>
       </w:r>
@@ -10100,14 +9833,27 @@
       <w:r>
         <w:t xml:space="preserve">Figure </w:t>
       </w:r>
-      <w:fldSimple w:instr=" SEQ Figure \* ARABIC ">
-        <w:r>
-          <w:rPr>
-            <w:noProof/>
-          </w:rPr>
-          <w:t>12</w:t>
-        </w:r>
-      </w:fldSimple>
+      <w:r>
+        <w:fldChar w:fldCharType="begin"/>
+      </w:r>
+      <w:r>
+        <w:instrText xml:space="preserve"> SEQ Figure \* ARABIC </w:instrText>
+      </w:r>
+      <w:r>
+        <w:fldChar w:fldCharType="separate"/>
+      </w:r>
+      <w:r>
+        <w:rPr>
+          <w:noProof/>
+        </w:rPr>
+        <w:t>12</w:t>
+      </w:r>
+      <w:r>
+        <w:rPr>
+          <w:noProof/>
+        </w:rPr>
+        <w:fldChar w:fldCharType="end"/>
+      </w:r>
       <w:r>
         <w:t>: Click "Tick" icon to turn off comparison</w:t>
       </w:r>
@@ -10145,9 +9891,9 @@
           <w:noProof/>
         </w:rPr>
         <w:drawing>
-          <wp:inline distT="114300" distB="114300" distL="114300" distR="114300" wp14:anchorId="76F28BA3" wp14:editId="5B789086">
-            <wp:extent cx="4544568" cy="2896733"/>
-            <wp:effectExtent l="19050" t="19050" r="27940" b="18415"/>
+          <wp:inline distT="114300" distB="114300" distL="114300" distR="114300" wp14:anchorId="76F28BA3" wp14:editId="12284C45">
+            <wp:extent cx="4197077" cy="2675240"/>
+            <wp:effectExtent l="19050" t="19050" r="13335" b="11430"/>
             <wp:docPr id="61" name="image16.png"/>
             <wp:cNvGraphicFramePr/>
             <a:graphic xmlns:a="http://schemas.openxmlformats.org/drawingml/2006/main">
@@ -10167,7 +9913,7 @@
                   <pic:spPr>
                     <a:xfrm>
                       <a:off x="0" y="0"/>
-                      <a:ext cx="4544568" cy="2896733"/>
+                      <a:ext cx="4201105" cy="2677808"/>
                     </a:xfrm>
                     <a:prstGeom prst="rect">
                       <a:avLst/>
@@ -10192,14 +9938,27 @@
       <w:r>
         <w:t xml:space="preserve">Figure </w:t>
       </w:r>
-      <w:fldSimple w:instr=" SEQ Figure \* ARABIC ">
-        <w:r>
-          <w:rPr>
-            <w:noProof/>
-          </w:rPr>
-          <w:t>13</w:t>
-        </w:r>
-      </w:fldSimple>
+      <w:r>
+        <w:fldChar w:fldCharType="begin"/>
+      </w:r>
+      <w:r>
+        <w:instrText xml:space="preserve"> SEQ Figure \* ARABIC </w:instrText>
+      </w:r>
+      <w:r>
+        <w:fldChar w:fldCharType="separate"/>
+      </w:r>
+      <w:r>
+        <w:rPr>
+          <w:noProof/>
+        </w:rPr>
+        <w:t>13</w:t>
+      </w:r>
+      <w:r>
+        <w:rPr>
+          <w:noProof/>
+        </w:rPr>
+        <w:fldChar w:fldCharType="end"/>
+      </w:r>
       <w:r>
         <w:t xml:space="preserve">: </w:t>
       </w:r>
@@ -10215,7 +9974,11 @@
         <w:t xml:space="preserve">This is the market page which will have the navigator header contain page navigation and search stock bar like the other page. In the main content, there will be a tab for users to choose their exchange market. Their option could be UPCOM, HNX or HOSE, for each exchange, there will be a list of stocks which include the information about ceiling, floor, highest, lowest and volume of every stock. Also, this will include a search bar for customer search for the ticket of stock they want to find. </w:t>
       </w:r>
     </w:p>
-    <w:p/>
+    <w:p>
+      <w:pPr>
+        <w:pStyle w:val="BodyText"/>
+      </w:pPr>
+    </w:p>
     <w:p>
       <w:pPr>
         <w:pStyle w:val="Heading3"/>
@@ -10248,9 +10011,9 @@
           <w:noProof/>
         </w:rPr>
         <w:drawing>
-          <wp:inline distT="0" distB="0" distL="0" distR="0" wp14:anchorId="0FE895B7" wp14:editId="1753B16C">
-            <wp:extent cx="4417060" cy="3163225"/>
-            <wp:effectExtent l="19050" t="19050" r="21590" b="18415"/>
+          <wp:inline distT="0" distB="0" distL="0" distR="0" wp14:anchorId="0FE895B7" wp14:editId="40B3AA93">
+            <wp:extent cx="4085185" cy="2925557"/>
+            <wp:effectExtent l="19050" t="19050" r="10795" b="27305"/>
             <wp:docPr id="1" name="Picture 1" descr="Table&#10;&#10;Description automatically generated"/>
             <wp:cNvGraphicFramePr>
               <a:graphicFrameLocks xmlns:a="http://schemas.openxmlformats.org/drawingml/2006/main" noChangeAspect="1"/>
@@ -10271,7 +10034,7 @@
                   <pic:spPr>
                     <a:xfrm>
                       <a:off x="0" y="0"/>
-                      <a:ext cx="4423186" cy="3167612"/>
+                      <a:ext cx="4094934" cy="2932539"/>
                     </a:xfrm>
                     <a:prstGeom prst="rect">
                       <a:avLst/>
@@ -10296,14 +10059,27 @@
       <w:r>
         <w:t xml:space="preserve">Figure </w:t>
       </w:r>
-      <w:fldSimple w:instr=" SEQ Figure \* ARABIC ">
-        <w:r>
-          <w:rPr>
-            <w:noProof/>
-          </w:rPr>
-          <w:t>14</w:t>
-        </w:r>
-      </w:fldSimple>
+      <w:r>
+        <w:fldChar w:fldCharType="begin"/>
+      </w:r>
+      <w:r>
+        <w:instrText xml:space="preserve"> SEQ Figure \* ARABIC </w:instrText>
+      </w:r>
+      <w:r>
+        <w:fldChar w:fldCharType="separate"/>
+      </w:r>
+      <w:r>
+        <w:rPr>
+          <w:noProof/>
+        </w:rPr>
+        <w:t>14</w:t>
+      </w:r>
+      <w:r>
+        <w:rPr>
+          <w:noProof/>
+        </w:rPr>
+        <w:fldChar w:fldCharType="end"/>
+      </w:r>
       <w:r>
         <w:t xml:space="preserve">: </w:t>
       </w:r>
@@ -10332,6 +10108,7 @@
     </w:p>
     <w:p>
       <w:r>
+        <w:lastRenderedPageBreak/>
         <w:t>The final wireframe design will be the reminder page. This page will contain the reminder that users have set before with the detailed time they want to notify and the stock or content in each reminder. Users could also edit or remove the reminders in this page.</w:t>
       </w:r>
     </w:p>
@@ -10384,12 +10161,6 @@
     </w:p>
     <w:p>
       <w:pPr>
-        <w:ind w:right="100"/>
-        <w:jc w:val="right"/>
-      </w:pPr>
-    </w:p>
-    <w:p>
-      <w:pPr>
         <w:keepNext/>
         <w:jc w:val="center"/>
       </w:pPr>
@@ -10398,9 +10169,9 @@
           <w:noProof/>
         </w:rPr>
         <w:drawing>
-          <wp:inline distT="0" distB="0" distL="0" distR="0" wp14:anchorId="5136C1FF" wp14:editId="7798F5B5">
-            <wp:extent cx="3941064" cy="2838349"/>
-            <wp:effectExtent l="19050" t="19050" r="21590" b="19685"/>
+          <wp:inline distT="0" distB="0" distL="0" distR="0" wp14:anchorId="5136C1FF" wp14:editId="0CB59E34">
+            <wp:extent cx="3837453" cy="2763728"/>
+            <wp:effectExtent l="19050" t="19050" r="10795" b="17780"/>
             <wp:docPr id="7" name="Picture 7" descr="Graphical user interface&#10;&#10;Description automatically generated"/>
             <wp:cNvGraphicFramePr>
               <a:graphicFrameLocks xmlns:a="http://schemas.openxmlformats.org/drawingml/2006/main" noChangeAspect="1"/>
@@ -10421,7 +10192,7 @@
                   <pic:spPr>
                     <a:xfrm>
                       <a:off x="0" y="0"/>
-                      <a:ext cx="3941064" cy="2838349"/>
+                      <a:ext cx="3839003" cy="2764844"/>
                     </a:xfrm>
                     <a:prstGeom prst="rect">
                       <a:avLst/>
@@ -10446,14 +10217,27 @@
       <w:r>
         <w:t xml:space="preserve">Figure </w:t>
       </w:r>
-      <w:fldSimple w:instr=" SEQ Figure \* ARABIC ">
-        <w:r>
-          <w:rPr>
-            <w:noProof/>
-          </w:rPr>
-          <w:t>15</w:t>
-        </w:r>
-      </w:fldSimple>
+      <w:r>
+        <w:fldChar w:fldCharType="begin"/>
+      </w:r>
+      <w:r>
+        <w:instrText xml:space="preserve"> SEQ Figure \* ARABIC </w:instrText>
+      </w:r>
+      <w:r>
+        <w:fldChar w:fldCharType="separate"/>
+      </w:r>
+      <w:r>
+        <w:rPr>
+          <w:noProof/>
+        </w:rPr>
+        <w:t>15</w:t>
+      </w:r>
+      <w:r>
+        <w:rPr>
+          <w:noProof/>
+        </w:rPr>
+        <w:fldChar w:fldCharType="end"/>
+      </w:r>
       <w:r>
         <w:t xml:space="preserve">: </w:t>
       </w:r>
@@ -10575,14 +10359,27 @@
       <w:r>
         <w:t xml:space="preserve">Figure </w:t>
       </w:r>
-      <w:fldSimple w:instr=" SEQ Figure \* ARABIC ">
-        <w:r>
-          <w:rPr>
-            <w:noProof/>
-          </w:rPr>
-          <w:t>16</w:t>
-        </w:r>
-      </w:fldSimple>
+      <w:r>
+        <w:fldChar w:fldCharType="begin"/>
+      </w:r>
+      <w:r>
+        <w:instrText xml:space="preserve"> SEQ Figure \* ARABIC </w:instrText>
+      </w:r>
+      <w:r>
+        <w:fldChar w:fldCharType="separate"/>
+      </w:r>
+      <w:r>
+        <w:rPr>
+          <w:noProof/>
+        </w:rPr>
+        <w:t>16</w:t>
+      </w:r>
+      <w:r>
+        <w:rPr>
+          <w:noProof/>
+        </w:rPr>
+        <w:fldChar w:fldCharType="end"/>
+      </w:r>
       <w:r>
         <w:t xml:space="preserve">: </w:t>
       </w:r>
@@ -10673,14 +10470,27 @@
       <w:r>
         <w:t xml:space="preserve">Figure </w:t>
       </w:r>
-      <w:fldSimple w:instr=" SEQ Figure \* ARABIC ">
-        <w:r>
-          <w:rPr>
-            <w:noProof/>
-          </w:rPr>
-          <w:t>17</w:t>
-        </w:r>
-      </w:fldSimple>
+      <w:r>
+        <w:fldChar w:fldCharType="begin"/>
+      </w:r>
+      <w:r>
+        <w:instrText xml:space="preserve"> SEQ Figure \* ARABIC </w:instrText>
+      </w:r>
+      <w:r>
+        <w:fldChar w:fldCharType="separate"/>
+      </w:r>
+      <w:r>
+        <w:rPr>
+          <w:noProof/>
+        </w:rPr>
+        <w:t>17</w:t>
+      </w:r>
+      <w:r>
+        <w:rPr>
+          <w:noProof/>
+        </w:rPr>
+        <w:fldChar w:fldCharType="end"/>
+      </w:r>
       <w:r>
         <w:t xml:space="preserve">: </w:t>
       </w:r>
@@ -10975,18 +10785,6 @@
     </w:p>
     <w:p>
       <w:pPr>
-        <w:rPr>
-          <w:b/>
-          <w:color w:val="0F2147"/>
-          <w:sz w:val="32"/>
-        </w:rPr>
-      </w:pPr>
-      <w:r>
-        <w:br w:type="page"/>
-      </w:r>
-    </w:p>
-    <w:p>
-      <w:pPr>
         <w:pStyle w:val="Heading3"/>
         <w:numPr>
           <w:ilvl w:val="1"/>
@@ -11004,7 +10802,6 @@
         <w:rPr>
           <w:sz w:val="32"/>
         </w:rPr>
-        <w:lastRenderedPageBreak/>
         <w:t>Technical Analysis</w:t>
       </w:r>
       <w:bookmarkEnd w:id="28"/>
@@ -11074,14 +10871,27 @@
       <w:r>
         <w:t xml:space="preserve">Figure </w:t>
       </w:r>
-      <w:fldSimple w:instr=" SEQ Figure \* ARABIC ">
-        <w:r>
-          <w:rPr>
-            <w:noProof/>
-          </w:rPr>
-          <w:t>18</w:t>
-        </w:r>
-      </w:fldSimple>
+      <w:r>
+        <w:fldChar w:fldCharType="begin"/>
+      </w:r>
+      <w:r>
+        <w:instrText xml:space="preserve"> SEQ Figure \* ARABIC </w:instrText>
+      </w:r>
+      <w:r>
+        <w:fldChar w:fldCharType="separate"/>
+      </w:r>
+      <w:r>
+        <w:rPr>
+          <w:noProof/>
+        </w:rPr>
+        <w:t>18</w:t>
+      </w:r>
+      <w:r>
+        <w:rPr>
+          <w:noProof/>
+        </w:rPr>
+        <w:fldChar w:fldCharType="end"/>
+      </w:r>
       <w:r>
         <w:t xml:space="preserve">: </w:t>
       </w:r>
@@ -11099,21 +10909,29 @@
     </w:p>
     <w:p>
       <w:r>
-        <w:t xml:space="preserve">System gets data from two sources: </w:t>
-      </w:r>
-      <w:proofErr w:type="spellStart"/>
-      <w:r>
-        <w:t>CafeF</w:t>
-      </w:r>
-      <w:proofErr w:type="spellEnd"/>
-      <w:r>
-        <w:t xml:space="preserve"> for stock price and VCBS for company information. The retrieved data will be mapped to the database of system MongoDB in suitable schema. After that, those data will be </w:t>
+        <w:t xml:space="preserve">System gets data from two sources: CafeF for stock price and VCBS for company information. The retrieved data will be mapped to the database of system MongoDB in suitable schema. After that, those data will be </w:t>
       </w:r>
       <w:r>
         <w:t>pre-processed</w:t>
       </w:r>
       <w:r>
         <w:t xml:space="preserve"> to prepare for the prediction phase afterwards. Finally, on the monitor of the users shows the chart according to the output of the prediction.</w:t>
+      </w:r>
+    </w:p>
+    <w:p>
+      <w:pPr>
+        <w:rPr>
+          <w:b/>
+          <w:color w:val="0F2147"/>
+          <w:sz w:val="32"/>
+        </w:rPr>
+      </w:pPr>
+      <w:bookmarkStart w:id="29" w:name="_Toc93997833"/>
+      <w:r>
+        <w:rPr>
+          <w:sz w:val="32"/>
+        </w:rPr>
+        <w:br w:type="page"/>
       </w:r>
     </w:p>
     <w:p>
@@ -11130,11 +10948,11 @@
           <w:sz w:val="32"/>
         </w:rPr>
       </w:pPr>
-      <w:bookmarkStart w:id="29" w:name="_Toc93997833"/>
       <w:r>
         <w:rPr>
           <w:sz w:val="32"/>
         </w:rPr>
+        <w:lastRenderedPageBreak/>
         <w:t>Algorithm</w:t>
       </w:r>
       <w:bookmarkEnd w:id="29"/>
@@ -11300,27 +11118,7 @@
           <w:szCs w:val="20"/>
           <w:lang w:val="en-US" w:eastAsia="zh-CN"/>
         </w:rPr>
-        <w:t>: Support Vector Machine (SVM) is an algorithm belonging to the Supervised Learning group and used in classification as well as regression. This algorithm will try to maximize the margin to find the best hyperplane and divide data, the data points in two boundaries is called support ᴠ</w:t>
-      </w:r>
-      <w:proofErr w:type="spellStart"/>
-      <w:r>
-        <w:rPr>
-          <w:rFonts w:eastAsia="Times New Roman"/>
-          <w:color w:val="000000"/>
-          <w:szCs w:val="20"/>
-          <w:lang w:val="en-US" w:eastAsia="zh-CN"/>
-        </w:rPr>
-        <w:t>eᴄtor</w:t>
-      </w:r>
-      <w:proofErr w:type="spellEnd"/>
-      <w:r>
-        <w:rPr>
-          <w:rFonts w:eastAsia="Times New Roman"/>
-          <w:color w:val="000000"/>
-          <w:szCs w:val="20"/>
-          <w:lang w:val="en-US" w:eastAsia="zh-CN"/>
-        </w:rPr>
-        <w:t xml:space="preserve"> because we could use them to support finding hyperplane</w:t>
+        <w:t>: Support Vector Machine (SVM) is an algorithm belonging to the Supervised Learning group and used in classification as well as regression. This algorithm will try to maximize the margin to find the best hyperplane and divide data, the data points in two boundaries is called support ᴠeᴄtor because we could use them to support finding hyperplane</w:t>
       </w:r>
       <w:r>
         <w:rPr>
@@ -11433,7 +11231,6 @@
         </w:rPr>
         <w:t xml:space="preserve">: Polynomial Regression is a regression algorithm that models the relationship between a dependent(y) and independent variable(x) as nth degree polynomial. So for such cases, where data points are arranged in a non-linear fashion, we need the Polynomial Regression </w:t>
       </w:r>
-      <w:proofErr w:type="spellStart"/>
       <w:proofErr w:type="gramStart"/>
       <w:r>
         <w:rPr>
@@ -11442,7 +11239,6 @@
         </w:rPr>
         <w:t>model.In</w:t>
       </w:r>
-      <w:proofErr w:type="spellEnd"/>
       <w:proofErr w:type="gramEnd"/>
       <w:r>
         <w:rPr>
@@ -11568,7 +11364,6 @@
         <w:rPr>
           <w:lang w:val="en-US" w:eastAsia="zh-CN"/>
         </w:rPr>
-        <w:lastRenderedPageBreak/>
         <w:t>Polynomial</w:t>
       </w:r>
       <w:r>
@@ -11593,9 +11388,9 @@
           <w:bdr w:val="none" w:sz="0" w:space="0" w:color="auto" w:frame="1"/>
         </w:rPr>
         <w:drawing>
-          <wp:inline distT="0" distB="0" distL="0" distR="0" wp14:anchorId="67BF95B0" wp14:editId="0A510F49">
-            <wp:extent cx="3344661" cy="2999908"/>
-            <wp:effectExtent l="0" t="0" r="8255" b="0"/>
+          <wp:inline distT="0" distB="0" distL="0" distR="0" wp14:anchorId="67BF95B0" wp14:editId="614E4846">
+            <wp:extent cx="2727960" cy="2446773"/>
+            <wp:effectExtent l="0" t="0" r="0" b="0"/>
             <wp:docPr id="3" name="Picture 3" descr="Chart, scatter chart&#10;&#10;Description automatically generated"/>
             <wp:cNvGraphicFramePr>
               <a:graphicFrameLocks xmlns:a="http://schemas.openxmlformats.org/drawingml/2006/main" noChangeAspect="1"/>
@@ -11625,7 +11420,7 @@
                   <pic:spPr bwMode="auto">
                     <a:xfrm>
                       <a:off x="0" y="0"/>
-                      <a:ext cx="3347200" cy="3002185"/>
+                      <a:ext cx="2735755" cy="2453764"/>
                     </a:xfrm>
                     <a:prstGeom prst="rect">
                       <a:avLst/>
@@ -11652,14 +11447,27 @@
       <w:r>
         <w:t xml:space="preserve">Figure </w:t>
       </w:r>
-      <w:fldSimple w:instr=" SEQ Figure \* ARABIC ">
-        <w:r>
-          <w:rPr>
-            <w:noProof/>
-          </w:rPr>
-          <w:t>19</w:t>
-        </w:r>
-      </w:fldSimple>
+      <w:r>
+        <w:fldChar w:fldCharType="begin"/>
+      </w:r>
+      <w:r>
+        <w:instrText xml:space="preserve"> SEQ Figure \* ARABIC </w:instrText>
+      </w:r>
+      <w:r>
+        <w:fldChar w:fldCharType="separate"/>
+      </w:r>
+      <w:r>
+        <w:rPr>
+          <w:noProof/>
+        </w:rPr>
+        <w:t>19</w:t>
+      </w:r>
+      <w:r>
+        <w:rPr>
+          <w:noProof/>
+        </w:rPr>
+        <w:fldChar w:fldCharType="end"/>
+      </w:r>
       <w:r>
         <w:t xml:space="preserve">: </w:t>
       </w:r>
@@ -11678,7 +11486,6 @@
         <w:t xml:space="preserve">Source: </w:t>
       </w:r>
       <w:hyperlink r:id="rId32" w:history="1">
-        <w:proofErr w:type="spellStart"/>
         <w:r>
           <w:rPr>
             <w:rStyle w:val="Hyperlink"/>
@@ -11688,7 +11495,6 @@
           </w:rPr>
           <w:t>GeeksforGeeks</w:t>
         </w:r>
-        <w:proofErr w:type="spellEnd"/>
       </w:hyperlink>
       <w:r>
         <w:t>)</w:t>
@@ -11708,39 +11514,35 @@
           <w:color w:val="000000"/>
           <w:szCs w:val="20"/>
         </w:rPr>
-        <w:t>Polynomial Regression is a form of linear regression in which the relationship between the independent variable x and dependent variable y is modelled as an nth degree polynomial. Polynomial regression fits a nonlinear relationship between the value of x and the corresponding conditional mean of y, denoted E(</w:t>
-      </w:r>
-      <w:proofErr w:type="spellStart"/>
+        <w:t xml:space="preserve">Polynomial Regression is a form of linear regression in which the relationship between the independent variable x and dependent variable y is modelled as an nth degree polynomial. Polynomial regression fits a nonlinear relationship between the value of x and the corresponding conditional mean of y, denoted E(y|x). </w:t>
+      </w:r>
       <w:r>
         <w:rPr>
           <w:color w:val="000000"/>
           <w:szCs w:val="20"/>
         </w:rPr>
-        <w:t>y|x</w:t>
-      </w:r>
-      <w:proofErr w:type="spellEnd"/>
+        <w:t>Basically,</w:t>
+      </w:r>
       <w:r>
         <w:rPr>
           <w:color w:val="000000"/>
           <w:szCs w:val="20"/>
         </w:rPr>
-        <w:t xml:space="preserve">). </w:t>
-      </w:r>
-      <w:proofErr w:type="gramStart"/>
+        <w:t xml:space="preserve"> it adds</w:t>
+      </w:r>
       <w:r>
         <w:rPr>
           <w:color w:val="000000"/>
           <w:szCs w:val="20"/>
         </w:rPr>
-        <w:t>Basically</w:t>
-      </w:r>
-      <w:proofErr w:type="gramEnd"/>
+        <w:t xml:space="preserve"> </w:t>
+      </w:r>
       <w:r>
         <w:rPr>
           <w:color w:val="000000"/>
           <w:szCs w:val="20"/>
         </w:rPr>
-        <w:t xml:space="preserve"> it adds the quadratic or polynomial terms to the regression. Generally, this kind of regression is used for one resultant variable and one predictor. Read more at this article</w:t>
+        <w:t>the quadratic or polynomial terms to the regression. Generally, this kind of regression is used for one resultant variable and one predictor. Read more at this article</w:t>
       </w:r>
       <w:r>
         <w:rPr>
@@ -11770,6 +11572,7 @@
       </w:pPr>
       <w:bookmarkStart w:id="32" w:name="_Toc93997836"/>
       <w:r>
+        <w:lastRenderedPageBreak/>
         <w:t>Support Vector Machine (SVM)</w:t>
       </w:r>
       <w:bookmarkEnd w:id="32"/>
@@ -11846,9 +11649,9 @@
           <w:bdr w:val="none" w:sz="0" w:space="0" w:color="auto" w:frame="1"/>
         </w:rPr>
         <w:drawing>
-          <wp:inline distT="0" distB="0" distL="0" distR="0" wp14:anchorId="3B9F2556" wp14:editId="629ABDBE">
-            <wp:extent cx="1534447" cy="1250507"/>
-            <wp:effectExtent l="0" t="0" r="8890" b="6985"/>
+          <wp:inline distT="0" distB="0" distL="0" distR="0" wp14:anchorId="3B9F2556" wp14:editId="1C8DE0BD">
+            <wp:extent cx="1275080" cy="1039134"/>
+            <wp:effectExtent l="0" t="0" r="1270" b="8890"/>
             <wp:docPr id="60" name="Picture 60" descr="A picture containing kitchenware&#10;&#10;Description automatically generated"/>
             <wp:cNvGraphicFramePr>
               <a:graphicFrameLocks xmlns:a="http://schemas.openxmlformats.org/drawingml/2006/main" noChangeAspect="1"/>
@@ -11876,7 +11679,7 @@
                   <pic:spPr bwMode="auto">
                     <a:xfrm>
                       <a:off x="0" y="0"/>
-                      <a:ext cx="1535469" cy="1251340"/>
+                      <a:ext cx="1277848" cy="1041390"/>
                     </a:xfrm>
                     <a:prstGeom prst="rect">
                       <a:avLst/>
@@ -11900,14 +11703,27 @@
       <w:r>
         <w:t xml:space="preserve">Figure </w:t>
       </w:r>
-      <w:fldSimple w:instr=" SEQ Figure \* ARABIC ">
-        <w:r>
-          <w:rPr>
-            <w:noProof/>
-          </w:rPr>
-          <w:t>20</w:t>
-        </w:r>
-      </w:fldSimple>
+      <w:r>
+        <w:fldChar w:fldCharType="begin"/>
+      </w:r>
+      <w:r>
+        <w:instrText xml:space="preserve"> SEQ Figure \* ARABIC </w:instrText>
+      </w:r>
+      <w:r>
+        <w:fldChar w:fldCharType="separate"/>
+      </w:r>
+      <w:r>
+        <w:rPr>
+          <w:noProof/>
+        </w:rPr>
+        <w:t>20</w:t>
+      </w:r>
+      <w:r>
+        <w:rPr>
+          <w:noProof/>
+        </w:rPr>
+        <w:fldChar w:fldCharType="end"/>
+      </w:r>
       <w:r>
         <w:t>:</w:t>
       </w:r>
@@ -11931,9 +11747,9 @@
           <w:bdr w:val="none" w:sz="0" w:space="0" w:color="auto" w:frame="1"/>
         </w:rPr>
         <w:drawing>
-          <wp:inline distT="0" distB="0" distL="0" distR="0" wp14:anchorId="590A49BC" wp14:editId="7ABBA283">
-            <wp:extent cx="1440611" cy="1257012"/>
-            <wp:effectExtent l="0" t="0" r="7620" b="635"/>
+          <wp:inline distT="0" distB="0" distL="0" distR="0" wp14:anchorId="590A49BC" wp14:editId="070DEEC4">
+            <wp:extent cx="1226820" cy="1070468"/>
+            <wp:effectExtent l="0" t="0" r="0" b="0"/>
             <wp:docPr id="62" name="Picture 62" descr="A picture containing scatter chart&#10;&#10;Description automatically generated"/>
             <wp:cNvGraphicFramePr>
               <a:graphicFrameLocks xmlns:a="http://schemas.openxmlformats.org/drawingml/2006/main" noChangeAspect="1"/>
@@ -11961,7 +11777,7 @@
                   <pic:spPr bwMode="auto">
                     <a:xfrm>
                       <a:off x="0" y="0"/>
-                      <a:ext cx="1440611" cy="1257012"/>
+                      <a:ext cx="1230388" cy="1073581"/>
                     </a:xfrm>
                     <a:prstGeom prst="rect">
                       <a:avLst/>
@@ -11985,14 +11801,27 @@
       <w:r>
         <w:t xml:space="preserve">Figure </w:t>
       </w:r>
-      <w:fldSimple w:instr=" SEQ Figure \* ARABIC ">
-        <w:r>
-          <w:rPr>
-            <w:noProof/>
-          </w:rPr>
-          <w:t>21</w:t>
-        </w:r>
-      </w:fldSimple>
+      <w:r>
+        <w:fldChar w:fldCharType="begin"/>
+      </w:r>
+      <w:r>
+        <w:instrText xml:space="preserve"> SEQ Figure \* ARABIC </w:instrText>
+      </w:r>
+      <w:r>
+        <w:fldChar w:fldCharType="separate"/>
+      </w:r>
+      <w:r>
+        <w:rPr>
+          <w:noProof/>
+        </w:rPr>
+        <w:t>21</w:t>
+      </w:r>
+      <w:r>
+        <w:rPr>
+          <w:noProof/>
+        </w:rPr>
+        <w:fldChar w:fldCharType="end"/>
+      </w:r>
       <w:r>
         <w:t>: Data with separator added</w:t>
       </w:r>
@@ -12004,9 +11833,9 @@
           <w:bdr w:val="none" w:sz="0" w:space="0" w:color="auto" w:frame="1"/>
         </w:rPr>
         <w:drawing>
-          <wp:inline distT="0" distB="0" distL="0" distR="0" wp14:anchorId="03FE20EB" wp14:editId="47417AAA">
-            <wp:extent cx="1388110" cy="1259456"/>
-            <wp:effectExtent l="0" t="0" r="2540" b="0"/>
+          <wp:inline distT="0" distB="0" distL="0" distR="0" wp14:anchorId="03FE20EB" wp14:editId="28A71A03">
+            <wp:extent cx="1220193" cy="1107102"/>
+            <wp:effectExtent l="0" t="0" r="0" b="0"/>
             <wp:docPr id="63" name="Picture 63" descr="Chart, scatter chart&#10;&#10;Description automatically generated"/>
             <wp:cNvGraphicFramePr>
               <a:graphicFrameLocks xmlns:a="http://schemas.openxmlformats.org/drawingml/2006/main" noChangeAspect="1"/>
@@ -12034,7 +11863,7 @@
                   <pic:spPr bwMode="auto">
                     <a:xfrm>
                       <a:off x="0" y="0"/>
-                      <a:ext cx="1388838" cy="1260117"/>
+                      <a:ext cx="1228314" cy="1114471"/>
                     </a:xfrm>
                     <a:prstGeom prst="rect">
                       <a:avLst/>
@@ -12058,14 +11887,27 @@
       <w:r>
         <w:t xml:space="preserve">Figure </w:t>
       </w:r>
-      <w:fldSimple w:instr=" SEQ Figure \* ARABIC ">
-        <w:r>
-          <w:rPr>
-            <w:noProof/>
-          </w:rPr>
-          <w:t>22</w:t>
-        </w:r>
-      </w:fldSimple>
+      <w:r>
+        <w:fldChar w:fldCharType="begin"/>
+      </w:r>
+      <w:r>
+        <w:instrText xml:space="preserve"> SEQ Figure \* ARABIC </w:instrText>
+      </w:r>
+      <w:r>
+        <w:fldChar w:fldCharType="separate"/>
+      </w:r>
+      <w:r>
+        <w:rPr>
+          <w:noProof/>
+        </w:rPr>
+        <w:t>22</w:t>
+      </w:r>
+      <w:r>
+        <w:rPr>
+          <w:noProof/>
+        </w:rPr>
+        <w:fldChar w:fldCharType="end"/>
+      </w:r>
       <w:r>
         <w:t>: Transformed data</w:t>
       </w:r>
@@ -12111,7 +11953,6 @@
         <w:rPr>
           <w:lang w:val="en-US" w:eastAsia="zh-CN"/>
         </w:rPr>
-        <w:lastRenderedPageBreak/>
         <w:t>The mathematical function used for the transformation is known as the kernel function. There are various types of kernel functions for SVM: Linear, Polynomial, Radial basis function (RBF), and Sigmoid. A linear kernel function is recommended when linear separation of the data is straightforward. In other cases, one of the other functions should be used. You will need to experiment with the different functions to obtain the best model in each case, as</w:t>
       </w:r>
       <w:r>
@@ -12156,52 +11997,14 @@
         </w:rPr>
         <w:t xml:space="preserve">by </w:t>
       </w:r>
-      <w:proofErr w:type="spellStart"/>
       <w:r>
         <w:rPr>
           <w:i/>
           <w:iCs/>
           <w:lang w:val="en-US" w:eastAsia="zh-CN"/>
         </w:rPr>
-        <w:t>Ilán</w:t>
-      </w:r>
-      <w:proofErr w:type="spellEnd"/>
-      <w:r>
-        <w:rPr>
-          <w:i/>
-          <w:iCs/>
-          <w:lang w:val="en-US" w:eastAsia="zh-CN"/>
-        </w:rPr>
-        <w:t xml:space="preserve"> F. </w:t>
-      </w:r>
-      <w:proofErr w:type="spellStart"/>
-      <w:r>
-        <w:rPr>
-          <w:i/>
-          <w:iCs/>
-          <w:lang w:val="en-US" w:eastAsia="zh-CN"/>
-        </w:rPr>
-        <w:t>Carretero</w:t>
-      </w:r>
-      <w:proofErr w:type="spellEnd"/>
-      <w:r>
-        <w:rPr>
-          <w:i/>
-          <w:iCs/>
-          <w:lang w:val="en-US" w:eastAsia="zh-CN"/>
-        </w:rPr>
-        <w:t xml:space="preserve"> </w:t>
-      </w:r>
-      <w:proofErr w:type="spellStart"/>
-      <w:r>
-        <w:rPr>
-          <w:i/>
-          <w:iCs/>
-          <w:lang w:val="en-US" w:eastAsia="zh-CN"/>
-        </w:rPr>
-        <w:t>Juchnowicz</w:t>
-      </w:r>
-      <w:proofErr w:type="spellEnd"/>
+        <w:t>Ilán F. Carretero Juchnowicz</w:t>
+      </w:r>
       <w:r>
         <w:rPr>
           <w:lang w:val="en-US" w:eastAsia="zh-CN"/>
@@ -12239,9 +12042,9 @@
           <w:bdr w:val="none" w:sz="0" w:space="0" w:color="auto" w:frame="1"/>
         </w:rPr>
         <w:drawing>
-          <wp:inline distT="0" distB="0" distL="0" distR="0" wp14:anchorId="33ED51C6" wp14:editId="7F3C782B">
-            <wp:extent cx="3062719" cy="3155926"/>
-            <wp:effectExtent l="0" t="0" r="4445" b="6985"/>
+          <wp:inline distT="0" distB="0" distL="0" distR="0" wp14:anchorId="33ED51C6" wp14:editId="4666BFC6">
+            <wp:extent cx="2604733" cy="2684002"/>
+            <wp:effectExtent l="0" t="0" r="5715" b="2540"/>
             <wp:docPr id="59" name="Picture 59" descr="Diagram&#10;&#10;Description automatically generated"/>
             <wp:cNvGraphicFramePr>
               <a:graphicFrameLocks xmlns:a="http://schemas.openxmlformats.org/drawingml/2006/main" noChangeAspect="1"/>
@@ -12256,7 +12059,7 @@
                     </pic:cNvPicPr>
                   </pic:nvPicPr>
                   <pic:blipFill>
-                    <a:blip r:embed="rId40">
+                    <a:blip r:embed="rId40" cstate="print">
                       <a:extLst>
                         <a:ext uri="{28A0092B-C50C-407E-A947-70E740481C1C}">
                           <a14:useLocalDpi xmlns:a14="http://schemas.microsoft.com/office/drawing/2010/main" val="0"/>
@@ -12271,7 +12074,7 @@
                   <pic:spPr bwMode="auto">
                     <a:xfrm>
                       <a:off x="0" y="0"/>
-                      <a:ext cx="3062719" cy="3155926"/>
+                      <a:ext cx="2610170" cy="2689605"/>
                     </a:xfrm>
                     <a:prstGeom prst="rect">
                       <a:avLst/>
@@ -12295,14 +12098,27 @@
       <w:r>
         <w:t xml:space="preserve">Figure </w:t>
       </w:r>
-      <w:fldSimple w:instr=" SEQ Figure \* ARABIC ">
-        <w:r>
-          <w:rPr>
-            <w:noProof/>
-          </w:rPr>
-          <w:t>23</w:t>
-        </w:r>
-      </w:fldSimple>
+      <w:r>
+        <w:fldChar w:fldCharType="begin"/>
+      </w:r>
+      <w:r>
+        <w:instrText xml:space="preserve"> SEQ Figure \* ARABIC </w:instrText>
+      </w:r>
+      <w:r>
+        <w:fldChar w:fldCharType="separate"/>
+      </w:r>
+      <w:r>
+        <w:rPr>
+          <w:noProof/>
+        </w:rPr>
+        <w:t>23</w:t>
+      </w:r>
+      <w:r>
+        <w:rPr>
+          <w:noProof/>
+        </w:rPr>
+        <w:fldChar w:fldCharType="end"/>
+      </w:r>
       <w:r>
         <w:t xml:space="preserve">: LSTM layers. (Source: </w:t>
       </w:r>
@@ -12320,6 +12136,7 @@
     </w:p>
     <w:p>
       <w:r>
+        <w:lastRenderedPageBreak/>
         <w:t xml:space="preserve">The input will be connected through the LSTM unit and then produce the output H. H is then connected to a dense layer activated by the rectified linear units (ReLU). The dense layer is then connected to another dense layer with two neurons activated by the logistic units, which is employed to give predicted value. </w:t>
       </w:r>
     </w:p>
@@ -12395,7 +12212,6 @@
           <w:szCs w:val="20"/>
           <w:bdr w:val="none" w:sz="0" w:space="0" w:color="auto" w:frame="1"/>
         </w:rPr>
-        <w:lastRenderedPageBreak/>
         <w:drawing>
           <wp:inline distT="0" distB="0" distL="0" distR="0" wp14:anchorId="40DC0720" wp14:editId="1D11FF05">
             <wp:extent cx="5114105" cy="2173988"/>
@@ -12552,6 +12368,7 @@
           <w:szCs w:val="20"/>
           <w:bdr w:val="none" w:sz="0" w:space="0" w:color="auto" w:frame="1"/>
         </w:rPr>
+        <w:lastRenderedPageBreak/>
         <w:drawing>
           <wp:inline distT="0" distB="0" distL="0" distR="0" wp14:anchorId="420CEC2A" wp14:editId="6E243B9D">
             <wp:extent cx="5106310" cy="2170674"/>
@@ -12628,7 +12445,6 @@
           <w:szCs w:val="20"/>
           <w:bdr w:val="none" w:sz="0" w:space="0" w:color="auto" w:frame="1"/>
         </w:rPr>
-        <w:lastRenderedPageBreak/>
         <w:drawing>
           <wp:inline distT="0" distB="0" distL="0" distR="0" wp14:anchorId="6AECA607" wp14:editId="78468058">
             <wp:extent cx="4992349" cy="2122230"/>
@@ -12820,48 +12636,50 @@
       <w:pPr>
         <w:spacing w:before="200" w:line="240" w:lineRule="auto"/>
         <w:rPr>
+          <w:rFonts w:ascii="Times New Roman" w:eastAsia="Times New Roman" w:hAnsi="Times New Roman" w:cs="Times New Roman"/>
+          <w:sz w:val="24"/>
+          <w:szCs w:val="24"/>
+          <w:lang w:val="en-US" w:eastAsia="zh-CN"/>
+        </w:rPr>
+      </w:pPr>
+      <w:r>
+        <w:rPr>
           <w:rFonts w:eastAsia="Times New Roman"/>
           <w:color w:val="000000"/>
           <w:szCs w:val="20"/>
           <w:lang w:val="en-US" w:eastAsia="zh-CN"/>
         </w:rPr>
-      </w:pPr>
+        <w:t>Applying other two algorithms to the same dataset, we obtained this table below:</w:t>
+      </w:r>
     </w:p>
     <w:p>
       <w:pPr>
-        <w:spacing w:before="200" w:line="240" w:lineRule="auto"/>
-        <w:rPr>
-          <w:rFonts w:ascii="Times New Roman" w:eastAsia="Times New Roman" w:hAnsi="Times New Roman" w:cs="Times New Roman"/>
-          <w:sz w:val="24"/>
-          <w:szCs w:val="24"/>
-          <w:lang w:val="en-US" w:eastAsia="zh-CN"/>
-        </w:rPr>
-      </w:pPr>
-      <w:r>
-        <w:rPr>
-          <w:rFonts w:eastAsia="Times New Roman"/>
-          <w:color w:val="000000"/>
-          <w:szCs w:val="20"/>
-          <w:lang w:val="en-US" w:eastAsia="zh-CN"/>
-        </w:rPr>
-        <w:t>Applying other two algorithms to the same dataset, we obtained this table below:</w:t>
-      </w:r>
-    </w:p>
-    <w:p>
-      <w:pPr>
         <w:pStyle w:val="Quote"/>
       </w:pPr>
       <w:r>
         <w:t xml:space="preserve">Table </w:t>
       </w:r>
-      <w:fldSimple w:instr=" SEQ Table \* ARABIC ">
-        <w:r>
-          <w:rPr>
-            <w:noProof/>
-          </w:rPr>
-          <w:t>1</w:t>
-        </w:r>
-      </w:fldSimple>
+      <w:r>
+        <w:fldChar w:fldCharType="begin"/>
+      </w:r>
+      <w:r>
+        <w:instrText xml:space="preserve"> SEQ Table \* ARABIC </w:instrText>
+      </w:r>
+      <w:r>
+        <w:fldChar w:fldCharType="separate"/>
+      </w:r>
+      <w:r>
+        <w:rPr>
+          <w:noProof/>
+        </w:rPr>
+        <w:t>1</w:t>
+      </w:r>
+      <w:r>
+        <w:rPr>
+          <w:noProof/>
+        </w:rPr>
+        <w:fldChar w:fldCharType="end"/>
+      </w:r>
       <w:r>
         <w:t xml:space="preserve">: </w:t>
       </w:r>
@@ -13462,11 +13280,10 @@
             <w:r>
               <w:rPr>
                 <w:rFonts w:eastAsia="Times New Roman"/>
-                <w:color w:val="000000"/>
                 <w:szCs w:val="20"/>
                 <w:lang w:val="en-US" w:eastAsia="zh-CN"/>
               </w:rPr>
-              <w:t>3.15</w:t>
+              <w:t>11.77</w:t>
             </w:r>
           </w:p>
         </w:tc>
@@ -13499,11 +13316,10 @@
             <w:r>
               <w:rPr>
                 <w:rFonts w:eastAsia="Times New Roman"/>
-                <w:color w:val="000000"/>
                 <w:szCs w:val="20"/>
                 <w:lang w:val="en-US" w:eastAsia="zh-CN"/>
               </w:rPr>
-              <w:t>3.60</w:t>
+              <w:t>12.56</w:t>
             </w:r>
           </w:p>
         </w:tc>
@@ -13540,7 +13356,7 @@
                 <w:szCs w:val="20"/>
                 <w:lang w:val="en-US" w:eastAsia="zh-CN"/>
               </w:rPr>
-              <w:t>19.18</w:t>
+              <w:t>39.79</w:t>
             </w:r>
           </w:p>
         </w:tc>
@@ -13577,7 +13393,7 @@
                 <w:szCs w:val="20"/>
                 <w:lang w:val="en-US" w:eastAsia="zh-CN"/>
               </w:rPr>
-              <w:t>11.70</w:t>
+              <w:t>45.18</w:t>
             </w:r>
           </w:p>
         </w:tc>
@@ -13774,6 +13590,7 @@
           <w:color w:val="000000"/>
           <w:szCs w:val="20"/>
         </w:rPr>
+        <w:lastRenderedPageBreak/>
         <w:t>From table 2, we can see clearly that LSTM has the minimum MAPE for both ACB</w:t>
       </w:r>
       <w:r>
@@ -13848,14 +13665,27 @@
       <w:r>
         <w:t xml:space="preserve">Table </w:t>
       </w:r>
-      <w:fldSimple w:instr=" SEQ Table \* ARABIC ">
-        <w:r>
-          <w:rPr>
-            <w:noProof/>
-          </w:rPr>
-          <w:t>2</w:t>
-        </w:r>
-      </w:fldSimple>
+      <w:r>
+        <w:fldChar w:fldCharType="begin"/>
+      </w:r>
+      <w:r>
+        <w:instrText xml:space="preserve"> SEQ Table \* ARABIC </w:instrText>
+      </w:r>
+      <w:r>
+        <w:fldChar w:fldCharType="separate"/>
+      </w:r>
+      <w:r>
+        <w:rPr>
+          <w:noProof/>
+        </w:rPr>
+        <w:t>2</w:t>
+      </w:r>
+      <w:r>
+        <w:rPr>
+          <w:noProof/>
+        </w:rPr>
+        <w:fldChar w:fldCharType="end"/>
+      </w:r>
       <w:r>
         <w:t>: Comparison between three algorithms</w:t>
       </w:r>
@@ -14254,7 +14084,6 @@
                 <w:szCs w:val="20"/>
                 <w:lang w:val="en-US" w:eastAsia="zh-CN"/>
               </w:rPr>
-              <w:lastRenderedPageBreak/>
               <w:t>Output</w:t>
             </w:r>
           </w:p>
@@ -17600,10 +17429,7 @@
         <w:footnoteRef/>
       </w:r>
       <w:r>
-        <w:t xml:space="preserve"> Dataset was retrieved from </w:t>
-      </w:r>
-      <w:r>
-        <w:t>CafeF on December 10</w:t>
+        <w:t xml:space="preserve"> Dataset was retrieved from CafeF on December 10</w:t>
       </w:r>
       <w:r>
         <w:rPr>
@@ -25084,6 +24910,12 @@
 </file>
 
 <file path=customXml/item1.xml><?xml version="1.0" encoding="utf-8"?>
+<go:gDocsCustomXmlDataStorage xmlns:go="http://customooxmlschemas.google.com/" xmlns:r="http://schemas.openxmlformats.org/officeDocument/2006/relationships">
+  <go:docsCustomData xmlns:go="http://customooxmlschemas.google.com/" roundtripDataSignature="AMtx7mgwCwcC6r6+3RF3DLw1RT3yolAblw==">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</go:docsCustomData>
+</go:gDocsCustomXmlDataStorage>
+</file>
+
+<file path=customXml/item2.xml><?xml version="1.0" encoding="utf-8"?>
 <b:Sources xmlns:b="http://schemas.openxmlformats.org/officeDocument/2006/bibliography" xmlns="http://schemas.openxmlformats.org/officeDocument/2006/bibliography" SelectedStyle="\APASixthEditionOfficeOnline.xsl" StyleName="APA" Version="6">
   <b:Source>
     <b:Tag>Jas</b:Tag>
@@ -25275,25 +25107,19 @@
 </b:Sources>
 </file>
 
-<file path=customXml/item2.xml><?xml version="1.0" encoding="utf-8"?>
-<go:gDocsCustomXmlDataStorage xmlns:go="http://customooxmlschemas.google.com/" xmlns:r="http://schemas.openxmlformats.org/officeDocument/2006/relationships">
-  <go:docsCustomData xmlns:go="http://customooxmlschemas.google.com/" roundtripDataSignature="AMtx7mgwCwcC6r6+3RF3DLw1RT3yolAblw==">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</go:docsCustomData>
-</go:gDocsCustomXmlDataStorage>
-</file>
-
 <file path=customXml/itemProps1.xml><?xml version="1.0" encoding="utf-8"?>
-<ds:datastoreItem xmlns:ds="http://schemas.openxmlformats.org/officeDocument/2006/customXml" ds:itemID="{D326A713-849D-4AC7-ABF0-B215D29E0B78}">
-  <ds:schemaRefs>
-    <ds:schemaRef ds:uri="http://schemas.openxmlformats.org/officeDocument/2006/bibliography"/>
-  </ds:schemaRefs>
-</ds:datastoreItem>
-</file>
-
-<file path=customXml/itemProps2.xml><?xml version="1.0" encoding="utf-8"?>
 <ds:datastoreItem xmlns:ds="http://schemas.openxmlformats.org/officeDocument/2006/customXml" ds:itemID="{11111111-1234-1234-1234-123412341234}">
   <ds:schemaRefs>
     <ds:schemaRef ds:uri="http://customooxmlschemas.google.com/"/>
     <ds:schemaRef ds:uri="http://schemas.openxmlformats.org/officeDocument/2006/relationships"/>
   </ds:schemaRefs>
 </ds:datastoreItem>
+</file>
+
+<file path=customXml/itemProps2.xml><?xml version="1.0" encoding="utf-8"?>
+<ds:datastoreItem xmlns:ds="http://schemas.openxmlformats.org/officeDocument/2006/customXml" ds:itemID="{D326A713-849D-4AC7-ABF0-B215D29E0B78}">
+  <ds:schemaRefs>
+    <ds:schemaRef ds:uri="http://schemas.openxmlformats.org/officeDocument/2006/bibliography"/>
+  </ds:schemaRefs>
+</ds:datastoreItem>
 </file>
</xml_diff>